<commit_message>
Include flake8 an pylint fixes
</commit_message>
<xml_diff>
--- a/A01794935_A6.2/A01794935_A6.2.docx
+++ b/A01794935_A6.2/A01794935_A6.2.docx
@@ -841,7 +841,7 @@
           </w:rPr>
           <w:id w:val="1982733419"/>
           <w14:checkbox>
-            <w14:checked w14:val="0"/>
+            <w14:checked w14:val="1"/>
             <w14:checkedState w14:val="2612" w14:font="MS Gothic"/>
             <w14:uncheckedState w14:val="2610" w14:font="MS Gothic"/>
           </w14:checkbox>
@@ -854,7 +854,7 @@
               <w:szCs w:val="24"/>
               <w:lang w:val="en-US"/>
             </w:rPr>
-            <w:t>☐</w:t>
+            <w:t>☒</w:t>
           </w:r>
         </w:sdtContent>
       </w:sdt>
@@ -962,7 +962,7 @@
           </w:rPr>
           <w:id w:val="-1226294303"/>
           <w14:checkbox>
-            <w14:checked w14:val="0"/>
+            <w14:checked w14:val="1"/>
             <w14:checkedState w14:val="2612" w14:font="MS Gothic"/>
             <w14:uncheckedState w14:val="2610" w14:font="MS Gothic"/>
           </w14:checkbox>
@@ -975,7 +975,7 @@
               <w:szCs w:val="24"/>
               <w:lang w:val="en-US"/>
             </w:rPr>
-            <w:t>☐</w:t>
+            <w:t>☒</w:t>
           </w:r>
         </w:sdtContent>
       </w:sdt>
@@ -1448,19 +1448,8 @@
           <w:szCs w:val="24"/>
           <w:lang w:val="en-US"/>
         </w:rPr>
-        <w:t xml:space="preserve">Delete a </w:t>
-      </w:r>
-      <w:proofErr w:type="gramStart"/>
-      <w:r>
-        <w:rPr>
-          <w:rFonts w:ascii="Times New Roman" w:eastAsia="Constantia" w:hAnsi="Times New Roman" w:cs="Times New Roman"/>
-          <w:sz w:val="24"/>
-          <w:szCs w:val="24"/>
-          <w:lang w:val="en-US"/>
-        </w:rPr>
-        <w:t>Customer</w:t>
-      </w:r>
-      <w:proofErr w:type="gramEnd"/>
+        <w:t>Delete a Customer</w:t>
+      </w:r>
     </w:p>
     <w:p>
       <w:pPr>
@@ -1600,7 +1589,7 @@
           </w:rPr>
           <w:id w:val="-156307215"/>
           <w14:checkbox>
-            <w14:checked w14:val="0"/>
+            <w14:checked w14:val="1"/>
             <w14:checkedState w14:val="2612" w14:font="MS Gothic"/>
             <w14:uncheckedState w14:val="2610" w14:font="MS Gothic"/>
           </w14:checkbox>
@@ -1613,7 +1602,7 @@
               <w:szCs w:val="24"/>
               <w:lang w:val="en-US"/>
             </w:rPr>
-            <w:t>☐</w:t>
+            <w:t>☒</w:t>
           </w:r>
         </w:sdtContent>
       </w:sdt>
@@ -1648,7 +1637,7 @@
           </w:rPr>
           <w:id w:val="342356465"/>
           <w14:checkbox>
-            <w14:checked w14:val="0"/>
+            <w14:checked w14:val="1"/>
             <w14:checkedState w14:val="2612" w14:font="MS Gothic"/>
             <w14:uncheckedState w14:val="2610" w14:font="MS Gothic"/>
           </w14:checkbox>
@@ -1661,7 +1650,7 @@
               <w:szCs w:val="24"/>
               <w:lang w:val="en-US"/>
             </w:rPr>
-            <w:t>☐</w:t>
+            <w:t>☒</w:t>
           </w:r>
         </w:sdtContent>
       </w:sdt>
@@ -1703,27 +1692,7 @@
           <w:szCs w:val="24"/>
           <w:lang w:val="en-US"/>
         </w:rPr>
-        <w:t xml:space="preserve">You are free to </w:t>
-      </w:r>
-      <w:proofErr w:type="gramStart"/>
-      <w:r>
-        <w:rPr>
-          <w:rFonts w:ascii="Times New Roman" w:eastAsia="Constantia" w:hAnsi="Times New Roman" w:cs="Times New Roman"/>
-          <w:sz w:val="24"/>
-          <w:szCs w:val="24"/>
-          <w:lang w:val="en-US"/>
-        </w:rPr>
-        <w:t>decide</w:t>
-      </w:r>
-      <w:proofErr w:type="gramEnd"/>
-      <w:r>
-        <w:rPr>
-          <w:rFonts w:ascii="Times New Roman" w:eastAsia="Constantia" w:hAnsi="Times New Roman" w:cs="Times New Roman"/>
-          <w:sz w:val="24"/>
-          <w:szCs w:val="24"/>
-          <w:lang w:val="en-US"/>
-        </w:rPr>
-        <w:t xml:space="preserve"> the attributes within each class that enable the required behavior. </w:t>
+        <w:t xml:space="preserve">You are free to decide the attributes within each class that enable the required behavior. </w:t>
       </w:r>
     </w:p>
     <w:p>
@@ -1757,7 +1726,7 @@
           </w:rPr>
           <w:id w:val="-251972653"/>
           <w14:checkbox>
-            <w14:checked w14:val="0"/>
+            <w14:checked w14:val="1"/>
             <w14:checkedState w14:val="2612" w14:font="MS Gothic"/>
             <w14:uncheckedState w14:val="2610" w14:font="MS Gothic"/>
           </w14:checkbox>
@@ -1770,7 +1739,7 @@
               <w:szCs w:val="24"/>
               <w:lang w:val="en-US"/>
             </w:rPr>
-            <w:t>☐</w:t>
+            <w:t>☒</w:t>
           </w:r>
         </w:sdtContent>
       </w:sdt>
@@ -1815,7 +1784,7 @@
           </w:rPr>
           <w:id w:val="276686663"/>
           <w14:checkbox>
-            <w14:checked w14:val="0"/>
+            <w14:checked w14:val="1"/>
             <w14:checkedState w14:val="2612" w14:font="MS Gothic"/>
             <w14:uncheckedState w14:val="2610" w14:font="MS Gothic"/>
           </w14:checkbox>
@@ -1828,7 +1797,7 @@
               <w:szCs w:val="24"/>
               <w:lang w:val="en-US"/>
             </w:rPr>
-            <w:t>☐</w:t>
+            <w:t>☒</w:t>
           </w:r>
         </w:sdtContent>
       </w:sdt>
@@ -1873,7 +1842,7 @@
           </w:rPr>
           <w:id w:val="-1903054046"/>
           <w14:checkbox>
-            <w14:checked w14:val="0"/>
+            <w14:checked w14:val="1"/>
             <w14:checkedState w14:val="2612" w14:font="MS Gothic"/>
             <w14:uncheckedState w14:val="2610" w14:font="MS Gothic"/>
           </w14:checkbox>
@@ -1886,7 +1855,7 @@
               <w:szCs w:val="24"/>
               <w:lang w:val="en-US"/>
             </w:rPr>
-            <w:t>☐</w:t>
+            <w:t>☒</w:t>
           </w:r>
         </w:sdtContent>
       </w:sdt>
@@ -1931,7 +1900,7 @@
           </w:rPr>
           <w:id w:val="1841586481"/>
           <w14:checkbox>
-            <w14:checked w14:val="0"/>
+            <w14:checked w14:val="1"/>
             <w14:checkedState w14:val="2612" w14:font="MS Gothic"/>
             <w14:uncheckedState w14:val="2610" w14:font="MS Gothic"/>
           </w14:checkbox>
@@ -1944,7 +1913,7 @@
               <w:szCs w:val="24"/>
               <w:lang w:val="en-US"/>
             </w:rPr>
-            <w:t>☐</w:t>
+            <w:t>☒</w:t>
           </w:r>
         </w:sdtContent>
       </w:sdt>
@@ -1989,7 +1958,7 @@
           </w:rPr>
           <w:id w:val="-134255016"/>
           <w14:checkbox>
-            <w14:checked w14:val="0"/>
+            <w14:checked w14:val="1"/>
             <w14:checkedState w14:val="2612" w14:font="MS Gothic"/>
             <w14:uncheckedState w14:val="2610" w14:font="MS Gothic"/>
           </w14:checkbox>
@@ -2002,7 +1971,7 @@
               <w:szCs w:val="24"/>
               <w:lang w:val="en-US"/>
             </w:rPr>
-            <w:t>☐</w:t>
+            <w:t>☒</w:t>
           </w:r>
         </w:sdtContent>
       </w:sdt>
@@ -2015,17 +1984,6 @@
         </w:rPr>
         <w:t>Req 7. The source code must show no warnings using Fleak and PyLint.</w:t>
       </w:r>
-    </w:p>
-    <w:p>
-      <w:pPr>
-        <w:jc w:val="both"/>
-        <w:rPr>
-          <w:rFonts w:ascii="Times New Roman" w:eastAsia="Constantia" w:hAnsi="Times New Roman" w:cs="Times New Roman"/>
-          <w:sz w:val="24"/>
-          <w:szCs w:val="24"/>
-          <w:lang w:val="en-US"/>
-        </w:rPr>
-      </w:pPr>
     </w:p>
     <w:p>
       <w:pPr>
@@ -2073,53 +2031,52 @@
           <w:szCs w:val="28"/>
           <w:lang w:val="es-ES_tradnl"/>
         </w:rPr>
-        <w:t>Result</w:t>
-      </w:r>
-      <w:r>
-        <w:rPr>
-          <w:rFonts w:ascii="Times New Roman" w:eastAsia="Constantia" w:hAnsi="Times New Roman" w:cs="Times New Roman"/>
-          <w:color w:val="007789"/>
-          <w:sz w:val="28"/>
-          <w:szCs w:val="28"/>
-          <w:lang w:val="es-ES_tradnl"/>
-        </w:rPr>
-        <w:t>s</w:t>
-      </w:r>
-    </w:p>
-    <w:p>
-      <w:pPr>
-        <w:jc w:val="both"/>
-        <w:rPr>
-          <w:rFonts w:ascii="Times New Roman" w:eastAsia="Times New Roman" w:hAnsi="Times New Roman" w:cs="Times New Roman"/>
-          <w:sz w:val="24"/>
-          <w:szCs w:val="24"/>
-          <w:lang w:val="es-CO" w:eastAsia="es-CO"/>
-        </w:rPr>
-      </w:pPr>
-    </w:p>
-    <w:p>
-      <w:pPr>
-        <w:jc w:val="both"/>
-        <w:rPr>
-          <w:rFonts w:ascii="Times New Roman" w:eastAsia="Times New Roman" w:hAnsi="Times New Roman" w:cs="Times New Roman"/>
-          <w:sz w:val="24"/>
-          <w:szCs w:val="24"/>
-          <w:lang w:val="es-CO" w:eastAsia="es-CO"/>
-        </w:rPr>
-      </w:pPr>
-      <w:r>
-        <w:rPr>
-          <w:rFonts w:ascii="Times New Roman" w:eastAsia="Times New Roman" w:hAnsi="Times New Roman" w:cs="Times New Roman"/>
-          <w:noProof/>
-          <w:sz w:val="24"/>
-          <w:szCs w:val="24"/>
-          <w:lang w:val="es-CO" w:eastAsia="es-CO"/>
+        <w:lastRenderedPageBreak/>
+        <w:t>Results</w:t>
+      </w:r>
+    </w:p>
+    <w:p>
+      <w:pPr>
+        <w:jc w:val="both"/>
+        <w:rPr>
+          <w:rFonts w:ascii="Times New Roman" w:eastAsia="Constantia" w:hAnsi="Times New Roman" w:cs="Times New Roman"/>
+          <w:sz w:val="24"/>
+          <w:szCs w:val="24"/>
+          <w:lang w:val="en-US"/>
+        </w:rPr>
+      </w:pPr>
+      <w:r>
+        <w:rPr>
+          <w:rFonts w:ascii="Times New Roman" w:eastAsia="Constantia" w:hAnsi="Times New Roman" w:cs="Times New Roman"/>
+          <w:sz w:val="24"/>
+          <w:szCs w:val="24"/>
+          <w:lang w:val="en-US"/>
+        </w:rPr>
+        <w:t>Exist 3 files for persist Hotel, Customer and Reservations</w:t>
+      </w:r>
+    </w:p>
+    <w:p>
+      <w:pPr>
+        <w:jc w:val="both"/>
+        <w:rPr>
+          <w:rFonts w:ascii="Times New Roman" w:eastAsia="Constantia" w:hAnsi="Times New Roman" w:cs="Times New Roman"/>
+          <w:sz w:val="24"/>
+          <w:szCs w:val="24"/>
+          <w:lang w:val="en-US"/>
+        </w:rPr>
+      </w:pPr>
+      <w:r>
+        <w:rPr>
+          <w:rFonts w:ascii="Times New Roman" w:eastAsia="Constantia" w:hAnsi="Times New Roman" w:cs="Times New Roman"/>
+          <w:sz w:val="24"/>
+          <w:szCs w:val="24"/>
+          <w:lang w:val="en-US"/>
         </w:rPr>
         <w:drawing>
-          <wp:inline distT="0" distB="0" distL="0" distR="0" wp14:anchorId="7DD6C6B7" wp14:editId="7B0F204E">
-            <wp:extent cx="5733415" cy="1617345"/>
-            <wp:effectExtent l="0" t="0" r="635" b="1905"/>
-            <wp:docPr id="1181312663" name="Imagen 1"/>
+          <wp:inline distT="0" distB="0" distL="0" distR="0" wp14:anchorId="03F7232C" wp14:editId="3EB1BA56">
+            <wp:extent cx="5733415" cy="2300605"/>
+            <wp:effectExtent l="0" t="0" r="635" b="4445"/>
+            <wp:docPr id="1458901952" name="Imagen 1"/>
             <wp:cNvGraphicFramePr>
               <a:graphicFrameLocks xmlns:a="http://schemas.openxmlformats.org/drawingml/2006/main" noChangeAspect="1"/>
             </wp:cNvGraphicFramePr>
@@ -2127,7 +2084,7 @@
               <a:graphicData uri="http://schemas.openxmlformats.org/drawingml/2006/picture">
                 <pic:pic xmlns:pic="http://schemas.openxmlformats.org/drawingml/2006/picture">
                   <pic:nvPicPr>
-                    <pic:cNvPr id="1181312663" name=""/>
+                    <pic:cNvPr id="1458901952" name=""/>
                     <pic:cNvPicPr/>
                   </pic:nvPicPr>
                   <pic:blipFill>
@@ -2139,7 +2096,7 @@
                   <pic:spPr>
                     <a:xfrm>
                       <a:off x="0" y="0"/>
-                      <a:ext cx="5733415" cy="1617345"/>
+                      <a:ext cx="5733415" cy="2300605"/>
                     </a:xfrm>
                     <a:prstGeom prst="rect">
                       <a:avLst/>
@@ -2156,36 +2113,55 @@
       <w:pPr>
         <w:jc w:val="both"/>
         <w:rPr>
-          <w:rFonts w:ascii="Times New Roman" w:eastAsia="Times New Roman" w:hAnsi="Times New Roman" w:cs="Times New Roman"/>
-          <w:sz w:val="24"/>
-          <w:szCs w:val="24"/>
-          <w:lang w:val="es-CO" w:eastAsia="es-CO"/>
-        </w:rPr>
-      </w:pPr>
-    </w:p>
-    <w:p>
-      <w:pPr>
-        <w:jc w:val="both"/>
-        <w:rPr>
-          <w:rFonts w:ascii="Times New Roman" w:eastAsia="Times New Roman" w:hAnsi="Times New Roman" w:cs="Times New Roman"/>
-          <w:sz w:val="24"/>
-          <w:szCs w:val="24"/>
-          <w:lang w:val="es-CO" w:eastAsia="es-CO"/>
-        </w:rPr>
-      </w:pPr>
-      <w:r>
-        <w:rPr>
-          <w:rFonts w:ascii="Times New Roman" w:eastAsia="Times New Roman" w:hAnsi="Times New Roman" w:cs="Times New Roman"/>
-          <w:noProof/>
-          <w:sz w:val="24"/>
-          <w:szCs w:val="24"/>
-          <w:lang w:val="es-CO" w:eastAsia="es-CO"/>
+          <w:rFonts w:ascii="Times New Roman" w:eastAsia="Constantia" w:hAnsi="Times New Roman" w:cs="Times New Roman"/>
+          <w:sz w:val="24"/>
+          <w:szCs w:val="24"/>
+          <w:lang w:val="en-US"/>
+        </w:rPr>
+      </w:pPr>
+    </w:p>
+    <w:p>
+      <w:pPr>
+        <w:jc w:val="both"/>
+        <w:rPr>
+          <w:rFonts w:ascii="Times New Roman" w:eastAsia="Constantia" w:hAnsi="Times New Roman" w:cs="Times New Roman"/>
+          <w:sz w:val="24"/>
+          <w:szCs w:val="24"/>
+          <w:lang w:val="en-US"/>
+        </w:rPr>
+      </w:pPr>
+      <w:r>
+        <w:rPr>
+          <w:rFonts w:ascii="Times New Roman" w:eastAsia="Constantia" w:hAnsi="Times New Roman" w:cs="Times New Roman"/>
+          <w:sz w:val="24"/>
+          <w:szCs w:val="24"/>
+          <w:lang w:val="en-US"/>
+        </w:rPr>
+        <w:t>When the start of the application loads this file and build each file in the respective class</w:t>
+      </w:r>
+    </w:p>
+    <w:p>
+      <w:pPr>
+        <w:jc w:val="both"/>
+        <w:rPr>
+          <w:rFonts w:ascii="Times New Roman" w:eastAsia="Constantia" w:hAnsi="Times New Roman" w:cs="Times New Roman"/>
+          <w:sz w:val="24"/>
+          <w:szCs w:val="24"/>
+          <w:lang w:val="en-US"/>
+        </w:rPr>
+      </w:pPr>
+      <w:r>
+        <w:rPr>
+          <w:rFonts w:ascii="Times New Roman" w:eastAsia="Constantia" w:hAnsi="Times New Roman" w:cs="Times New Roman"/>
+          <w:sz w:val="24"/>
+          <w:szCs w:val="24"/>
+          <w:lang w:val="en-US"/>
         </w:rPr>
         <w:drawing>
-          <wp:inline distT="0" distB="0" distL="0" distR="0" wp14:anchorId="7EF6729F" wp14:editId="47D9F671">
-            <wp:extent cx="5733415" cy="1543050"/>
+          <wp:inline distT="0" distB="0" distL="0" distR="0" wp14:anchorId="201C7EAF" wp14:editId="6D6A33DA">
+            <wp:extent cx="5733415" cy="4879340"/>
             <wp:effectExtent l="0" t="0" r="635" b="0"/>
-            <wp:docPr id="1082919658" name="Imagen 1" descr="Captura de pantalla de un celular&#10;&#10;Descripción generada automáticamente"/>
+            <wp:docPr id="493514281" name="Imagen 1" descr="Texto&#10;&#10;El contenido generado por IA puede ser incorrecto."/>
             <wp:cNvGraphicFramePr>
               <a:graphicFrameLocks xmlns:a="http://schemas.openxmlformats.org/drawingml/2006/main" noChangeAspect="1"/>
             </wp:cNvGraphicFramePr>
@@ -2193,7 +2169,7 @@
               <a:graphicData uri="http://schemas.openxmlformats.org/drawingml/2006/picture">
                 <pic:pic xmlns:pic="http://schemas.openxmlformats.org/drawingml/2006/picture">
                   <pic:nvPicPr>
-                    <pic:cNvPr id="1082919658" name="Imagen 1" descr="Captura de pantalla de un celular&#10;&#10;Descripción generada automáticamente"/>
+                    <pic:cNvPr id="493514281" name="Imagen 1" descr="Texto&#10;&#10;El contenido generado por IA puede ser incorrecto."/>
                     <pic:cNvPicPr/>
                   </pic:nvPicPr>
                   <pic:blipFill>
@@ -2205,7 +2181,7 @@
                   <pic:spPr>
                     <a:xfrm>
                       <a:off x="0" y="0"/>
-                      <a:ext cx="5733415" cy="1543050"/>
+                      <a:ext cx="5733415" cy="4879340"/>
                     </a:xfrm>
                     <a:prstGeom prst="rect">
                       <a:avLst/>
@@ -2222,36 +2198,36 @@
       <w:pPr>
         <w:jc w:val="both"/>
         <w:rPr>
-          <w:rFonts w:ascii="Times New Roman" w:eastAsia="Times New Roman" w:hAnsi="Times New Roman" w:cs="Times New Roman"/>
-          <w:sz w:val="24"/>
-          <w:szCs w:val="24"/>
-          <w:lang w:val="es-CO" w:eastAsia="es-CO"/>
-        </w:rPr>
-      </w:pPr>
-    </w:p>
-    <w:p>
-      <w:pPr>
-        <w:jc w:val="both"/>
-        <w:rPr>
-          <w:rFonts w:ascii="Times New Roman" w:eastAsia="Times New Roman" w:hAnsi="Times New Roman" w:cs="Times New Roman"/>
-          <w:sz w:val="24"/>
-          <w:szCs w:val="24"/>
-          <w:lang w:val="es-CO" w:eastAsia="es-CO"/>
-        </w:rPr>
-      </w:pPr>
-      <w:r>
-        <w:rPr>
-          <w:rFonts w:ascii="Times New Roman" w:eastAsia="Times New Roman" w:hAnsi="Times New Roman" w:cs="Times New Roman"/>
-          <w:noProof/>
-          <w:sz w:val="24"/>
-          <w:szCs w:val="24"/>
-          <w:lang w:val="es-CO" w:eastAsia="es-CO"/>
-        </w:rPr>
+          <w:rFonts w:ascii="Times New Roman" w:eastAsia="Constantia" w:hAnsi="Times New Roman" w:cs="Times New Roman"/>
+          <w:sz w:val="24"/>
+          <w:szCs w:val="24"/>
+          <w:lang w:val="en-US"/>
+        </w:rPr>
+      </w:pPr>
+    </w:p>
+    <w:p>
+      <w:pPr>
+        <w:jc w:val="both"/>
+        <w:rPr>
+          <w:rFonts w:ascii="Times New Roman" w:eastAsia="Constantia" w:hAnsi="Times New Roman" w:cs="Times New Roman"/>
+          <w:sz w:val="24"/>
+          <w:szCs w:val="24"/>
+          <w:lang w:val="en-US"/>
+        </w:rPr>
+      </w:pPr>
+      <w:r>
+        <w:rPr>
+          <w:rFonts w:ascii="Times New Roman" w:eastAsia="Constantia" w:hAnsi="Times New Roman" w:cs="Times New Roman"/>
+          <w:sz w:val="24"/>
+          <w:szCs w:val="24"/>
+          <w:lang w:val="en-US"/>
+        </w:rPr>
+        <w:lastRenderedPageBreak/>
         <w:drawing>
-          <wp:inline distT="0" distB="0" distL="0" distR="0" wp14:anchorId="3E304E06" wp14:editId="4D276123">
-            <wp:extent cx="5733415" cy="1671955"/>
-            <wp:effectExtent l="0" t="0" r="635" b="4445"/>
-            <wp:docPr id="1010043237" name="Imagen 1" descr="Texto&#10;&#10;Descripción generada automáticamente"/>
+          <wp:inline distT="0" distB="0" distL="0" distR="0" wp14:anchorId="16CE271D" wp14:editId="509FEB07">
+            <wp:extent cx="5733415" cy="2361565"/>
+            <wp:effectExtent l="0" t="0" r="635" b="635"/>
+            <wp:docPr id="1265500346" name="Imagen 1"/>
             <wp:cNvGraphicFramePr>
               <a:graphicFrameLocks xmlns:a="http://schemas.openxmlformats.org/drawingml/2006/main" noChangeAspect="1"/>
             </wp:cNvGraphicFramePr>
@@ -2259,7 +2235,7 @@
               <a:graphicData uri="http://schemas.openxmlformats.org/drawingml/2006/picture">
                 <pic:pic xmlns:pic="http://schemas.openxmlformats.org/drawingml/2006/picture">
                   <pic:nvPicPr>
-                    <pic:cNvPr id="1010043237" name="Imagen 1" descr="Texto&#10;&#10;Descripción generada automáticamente"/>
+                    <pic:cNvPr id="1265500346" name=""/>
                     <pic:cNvPicPr/>
                   </pic:nvPicPr>
                   <pic:blipFill>
@@ -2271,7 +2247,7 @@
                   <pic:spPr>
                     <a:xfrm>
                       <a:off x="0" y="0"/>
-                      <a:ext cx="5733415" cy="1671955"/>
+                      <a:ext cx="5733415" cy="2361565"/>
                     </a:xfrm>
                     <a:prstGeom prst="rect">
                       <a:avLst/>
@@ -2288,10 +2264,10 @@
       <w:pPr>
         <w:jc w:val="both"/>
         <w:rPr>
-          <w:rFonts w:ascii="Times New Roman" w:eastAsia="Times New Roman" w:hAnsi="Times New Roman" w:cs="Times New Roman"/>
-          <w:sz w:val="24"/>
-          <w:szCs w:val="24"/>
-          <w:lang w:val="es-CO" w:eastAsia="es-CO"/>
+          <w:rFonts w:ascii="Times New Roman" w:eastAsia="Constantia" w:hAnsi="Times New Roman" w:cs="Times New Roman"/>
+          <w:sz w:val="24"/>
+          <w:szCs w:val="24"/>
+          <w:lang w:val="en-US"/>
         </w:rPr>
       </w:pPr>
     </w:p>
@@ -2305,109 +2281,43 @@
         <w:jc w:val="both"/>
         <w:rPr>
           <w:rFonts w:ascii="Times New Roman" w:eastAsia="Constantia" w:hAnsi="Times New Roman" w:cs="Times New Roman"/>
-          <w:color w:val="007789"/>
-          <w:sz w:val="28"/>
-          <w:szCs w:val="28"/>
-          <w:lang w:val="es-ES_tradnl"/>
-        </w:rPr>
-      </w:pPr>
-      <w:r>
-        <w:rPr>
-          <w:rFonts w:ascii="Times New Roman" w:eastAsia="Constantia" w:hAnsi="Times New Roman" w:cs="Times New Roman"/>
-          <w:color w:val="007789"/>
-          <w:sz w:val="28"/>
-          <w:szCs w:val="28"/>
-          <w:lang w:val="es-ES_tradnl"/>
-        </w:rPr>
-        <w:t>Pyli</w:t>
-      </w:r>
-      <w:r>
-        <w:rPr>
-          <w:rFonts w:ascii="Times New Roman" w:eastAsia="Constantia" w:hAnsi="Times New Roman" w:cs="Times New Roman"/>
-          <w:color w:val="007789"/>
-          <w:sz w:val="28"/>
-          <w:szCs w:val="28"/>
-          <w:lang w:val="es-ES_tradnl"/>
-        </w:rPr>
-        <w:t>nt</w:t>
-      </w:r>
-    </w:p>
-    <w:p>
-      <w:pPr>
-        <w:jc w:val="both"/>
-        <w:rPr>
-          <w:rFonts w:ascii="Times New Roman" w:eastAsia="Constantia" w:hAnsi="Times New Roman" w:cs="Times New Roman"/>
-          <w:color w:val="007789"/>
-          <w:sz w:val="28"/>
-          <w:szCs w:val="28"/>
-          <w:lang w:val="es-ES_tradnl"/>
-        </w:rPr>
-      </w:pPr>
-    </w:p>
-    <w:p>
-      <w:pPr>
-        <w:jc w:val="both"/>
-        <w:rPr>
-          <w:rFonts w:ascii="Times New Roman" w:eastAsia="Times New Roman" w:hAnsi="Times New Roman" w:cs="Times New Roman"/>
-          <w:sz w:val="24"/>
-          <w:szCs w:val="24"/>
-          <w:lang w:val="en-US" w:eastAsia="es-CO"/>
-        </w:rPr>
-      </w:pPr>
-      <w:r>
-        <w:rPr>
-          <w:rFonts w:ascii="Times New Roman" w:eastAsia="Times New Roman" w:hAnsi="Times New Roman" w:cs="Times New Roman"/>
-          <w:sz w:val="24"/>
-          <w:szCs w:val="24"/>
-          <w:lang w:val="en-US" w:eastAsia="es-CO"/>
-        </w:rPr>
-        <w:t>It was necessary to change t</w:t>
-      </w:r>
-      <w:r>
-        <w:rPr>
-          <w:rFonts w:ascii="Times New Roman" w:eastAsia="Times New Roman" w:hAnsi="Times New Roman" w:cs="Times New Roman"/>
-          <w:sz w:val="24"/>
-          <w:szCs w:val="24"/>
-          <w:lang w:val="en-US" w:eastAsia="es-CO"/>
-        </w:rPr>
-        <w:t>he file name because don’t compliance with the snake_case naming style.</w:t>
-      </w:r>
-    </w:p>
-    <w:p>
-      <w:pPr>
-        <w:jc w:val="both"/>
-        <w:rPr>
-          <w:rFonts w:ascii="Times New Roman" w:eastAsia="Times New Roman" w:hAnsi="Times New Roman" w:cs="Times New Roman"/>
-          <w:sz w:val="24"/>
-          <w:szCs w:val="24"/>
-          <w:lang w:val="en-US" w:eastAsia="es-CO"/>
-        </w:rPr>
-      </w:pPr>
-    </w:p>
-    <w:p>
-      <w:pPr>
-        <w:jc w:val="both"/>
-        <w:rPr>
-          <w:rFonts w:ascii="Times New Roman" w:eastAsia="Times New Roman" w:hAnsi="Times New Roman" w:cs="Times New Roman"/>
-          <w:sz w:val="24"/>
-          <w:szCs w:val="24"/>
-          <w:lang w:val="es-CO" w:eastAsia="es-CO"/>
-        </w:rPr>
-      </w:pPr>
-      <w:r>
-        <w:rPr>
-          <w:rFonts w:ascii="Times New Roman" w:eastAsia="Times New Roman" w:hAnsi="Times New Roman" w:cs="Times New Roman"/>
-          <w:noProof/>
-          <w:sz w:val="24"/>
-          <w:szCs w:val="24"/>
-          <w:lang w:val="es-CO" w:eastAsia="es-CO"/>
-        </w:rPr>
-        <w:lastRenderedPageBreak/>
+          <w:sz w:val="24"/>
+          <w:szCs w:val="24"/>
+          <w:lang w:val="en-US"/>
+        </w:rPr>
+      </w:pPr>
+      <w:r>
+        <w:rPr>
+          <w:rFonts w:ascii="Times New Roman" w:eastAsia="Constantia" w:hAnsi="Times New Roman" w:cs="Times New Roman"/>
+          <w:sz w:val="24"/>
+          <w:szCs w:val="24"/>
+          <w:lang w:val="en-US"/>
+        </w:rPr>
+        <w:t>Create Hotel</w:t>
+      </w:r>
+    </w:p>
+    <w:p>
+      <w:pPr>
+        <w:jc w:val="both"/>
+        <w:rPr>
+          <w:rFonts w:ascii="Times New Roman" w:eastAsia="Constantia" w:hAnsi="Times New Roman" w:cs="Times New Roman"/>
+          <w:sz w:val="24"/>
+          <w:szCs w:val="24"/>
+          <w:lang w:val="en-US"/>
+        </w:rPr>
+      </w:pPr>
+      <w:r>
+        <w:rPr>
+          <w:rFonts w:ascii="Times New Roman" w:eastAsia="Constantia" w:hAnsi="Times New Roman" w:cs="Times New Roman"/>
+          <w:sz w:val="24"/>
+          <w:szCs w:val="24"/>
+          <w:lang w:val="en-US"/>
+        </w:rPr>
         <w:drawing>
-          <wp:inline distT="0" distB="0" distL="0" distR="0" wp14:anchorId="1A4038BC" wp14:editId="26591304">
-            <wp:extent cx="5733415" cy="3616960"/>
-            <wp:effectExtent l="0" t="0" r="635" b="2540"/>
-            <wp:docPr id="105924824" name="Imagen 1" descr="Texto&#10;&#10;Descripción generada automáticamente"/>
+          <wp:inline distT="0" distB="0" distL="0" distR="0" wp14:anchorId="1EFF29F5" wp14:editId="458D7F7E">
+            <wp:extent cx="5733415" cy="1858010"/>
+            <wp:effectExtent l="0" t="0" r="635" b="8890"/>
+            <wp:docPr id="146373015" name="Imagen 1"/>
             <wp:cNvGraphicFramePr>
               <a:graphicFrameLocks xmlns:a="http://schemas.openxmlformats.org/drawingml/2006/main" noChangeAspect="1"/>
             </wp:cNvGraphicFramePr>
@@ -2415,7 +2325,7 @@
               <a:graphicData uri="http://schemas.openxmlformats.org/drawingml/2006/picture">
                 <pic:pic xmlns:pic="http://schemas.openxmlformats.org/drawingml/2006/picture">
                   <pic:nvPicPr>
-                    <pic:cNvPr id="105924824" name="Imagen 1" descr="Texto&#10;&#10;Descripción generada automáticamente"/>
+                    <pic:cNvPr id="146373015" name=""/>
                     <pic:cNvPicPr/>
                   </pic:nvPicPr>
                   <pic:blipFill>
@@ -2427,7 +2337,7 @@
                   <pic:spPr>
                     <a:xfrm>
                       <a:off x="0" y="0"/>
-                      <a:ext cx="5733415" cy="3616960"/>
+                      <a:ext cx="5733415" cy="1858010"/>
                     </a:xfrm>
                     <a:prstGeom prst="rect">
                       <a:avLst/>
@@ -2444,50 +2354,10 @@
       <w:pPr>
         <w:jc w:val="both"/>
         <w:rPr>
-          <w:rFonts w:ascii="Times New Roman" w:eastAsia="Times New Roman" w:hAnsi="Times New Roman" w:cs="Times New Roman"/>
-          <w:sz w:val="24"/>
-          <w:szCs w:val="24"/>
-          <w:lang w:val="es-CO" w:eastAsia="es-CO"/>
-        </w:rPr>
-      </w:pPr>
-    </w:p>
-    <w:p>
-      <w:pPr>
-        <w:jc w:val="both"/>
-        <w:rPr>
-          <w:rFonts w:ascii="Times New Roman" w:eastAsia="Times New Roman" w:hAnsi="Times New Roman" w:cs="Times New Roman"/>
-          <w:sz w:val="24"/>
-          <w:szCs w:val="24"/>
-          <w:lang w:val="en-US" w:eastAsia="es-CO"/>
-        </w:rPr>
-      </w:pPr>
-      <w:r>
-        <w:rPr>
-          <w:rFonts w:ascii="Times New Roman" w:eastAsia="Times New Roman" w:hAnsi="Times New Roman" w:cs="Times New Roman"/>
-          <w:sz w:val="24"/>
-          <w:szCs w:val="24"/>
-          <w:lang w:val="en-US" w:eastAsia="es-CO"/>
-        </w:rPr>
-        <w:t>Due that I remember t</w:t>
-      </w:r>
-      <w:r>
-        <w:rPr>
-          <w:rFonts w:ascii="Times New Roman" w:eastAsia="Times New Roman" w:hAnsi="Times New Roman" w:cs="Times New Roman"/>
-          <w:sz w:val="24"/>
-          <w:szCs w:val="24"/>
-          <w:lang w:val="en-US" w:eastAsia="es-CO"/>
-        </w:rPr>
-        <w:t>he previous suggestions in the last activity, I prevent lint issues.</w:t>
-      </w:r>
-    </w:p>
-    <w:p>
-      <w:pPr>
-        <w:jc w:val="both"/>
-        <w:rPr>
-          <w:rFonts w:ascii="Times New Roman" w:eastAsia="Times New Roman" w:hAnsi="Times New Roman" w:cs="Times New Roman"/>
-          <w:sz w:val="24"/>
-          <w:szCs w:val="24"/>
-          <w:lang w:val="en-US" w:eastAsia="es-CO"/>
+          <w:rFonts w:ascii="Times New Roman" w:eastAsia="Constantia" w:hAnsi="Times New Roman" w:cs="Times New Roman"/>
+          <w:sz w:val="24"/>
+          <w:szCs w:val="24"/>
+          <w:lang w:val="en-US"/>
         </w:rPr>
       </w:pPr>
     </w:p>
@@ -2501,61 +2371,43 @@
         <w:jc w:val="both"/>
         <w:rPr>
           <w:rFonts w:ascii="Times New Roman" w:eastAsia="Constantia" w:hAnsi="Times New Roman" w:cs="Times New Roman"/>
-          <w:color w:val="007789"/>
-          <w:sz w:val="28"/>
-          <w:szCs w:val="28"/>
-          <w:lang w:val="es-ES_tradnl"/>
-        </w:rPr>
-      </w:pPr>
-      <w:r>
-        <w:rPr>
-          <w:rFonts w:ascii="Times New Roman" w:eastAsia="Constantia" w:hAnsi="Times New Roman" w:cs="Times New Roman"/>
-          <w:color w:val="007789"/>
-          <w:sz w:val="28"/>
-          <w:szCs w:val="28"/>
-          <w:lang w:val="es-ES_tradnl"/>
-        </w:rPr>
-        <w:t>Flake8</w:t>
-      </w:r>
-    </w:p>
-    <w:p>
-      <w:pPr>
-        <w:jc w:val="both"/>
-        <w:rPr>
-          <w:rFonts w:ascii="Times New Roman" w:eastAsia="Constantia" w:hAnsi="Times New Roman" w:cs="Times New Roman"/>
-          <w:color w:val="007789"/>
-          <w:sz w:val="28"/>
-          <w:szCs w:val="28"/>
-          <w:lang w:val="es-ES_tradnl"/>
-        </w:rPr>
-      </w:pPr>
-    </w:p>
-    <w:p>
-      <w:pPr>
-        <w:jc w:val="both"/>
-        <w:rPr>
-          <w:rFonts w:ascii="Times New Roman" w:eastAsia="Constantia" w:hAnsi="Times New Roman" w:cs="Times New Roman"/>
-          <w:color w:val="007789"/>
-          <w:sz w:val="28"/>
-          <w:szCs w:val="28"/>
-          <w:lang w:val="es-ES_tradnl"/>
-        </w:rPr>
-      </w:pPr>
-      <w:r>
-        <w:rPr>
-          <w:rFonts w:ascii="Times New Roman" w:eastAsia="Constantia" w:hAnsi="Times New Roman" w:cs="Times New Roman"/>
-          <w:noProof/>
-          <w:color w:val="007789"/>
-          <w:sz w:val="28"/>
-          <w:szCs w:val="28"/>
-          <w:lang w:val="es-ES_tradnl"/>
-        </w:rPr>
-        <w:lastRenderedPageBreak/>
+          <w:sz w:val="24"/>
+          <w:szCs w:val="24"/>
+          <w:lang w:val="en-US"/>
+        </w:rPr>
+      </w:pPr>
+      <w:r>
+        <w:rPr>
+          <w:rFonts w:ascii="Times New Roman" w:eastAsia="Constantia" w:hAnsi="Times New Roman" w:cs="Times New Roman"/>
+          <w:sz w:val="24"/>
+          <w:szCs w:val="24"/>
+          <w:lang w:val="en-US"/>
+        </w:rPr>
+        <w:t>List Hotels</w:t>
+      </w:r>
+    </w:p>
+    <w:p>
+      <w:pPr>
+        <w:jc w:val="both"/>
+        <w:rPr>
+          <w:rFonts w:ascii="Times New Roman" w:eastAsia="Constantia" w:hAnsi="Times New Roman" w:cs="Times New Roman"/>
+          <w:sz w:val="24"/>
+          <w:szCs w:val="24"/>
+          <w:lang w:val="en-US"/>
+        </w:rPr>
+      </w:pPr>
+      <w:r>
+        <w:rPr>
+          <w:rFonts w:ascii="Times New Roman" w:eastAsia="Constantia" w:hAnsi="Times New Roman" w:cs="Times New Roman"/>
+          <w:sz w:val="24"/>
+          <w:szCs w:val="24"/>
+          <w:lang w:val="en-US"/>
+        </w:rPr>
         <w:drawing>
-          <wp:inline distT="0" distB="0" distL="0" distR="0" wp14:anchorId="2D7C25EF" wp14:editId="0CD61924">
-            <wp:extent cx="5733415" cy="4192270"/>
+          <wp:inline distT="0" distB="0" distL="0" distR="0" wp14:anchorId="5BAC3637" wp14:editId="0373A008">
+            <wp:extent cx="5733415" cy="1870075"/>
             <wp:effectExtent l="0" t="0" r="635" b="0"/>
-            <wp:docPr id="1176499371" name="Imagen 1"/>
+            <wp:docPr id="1250270934" name="Imagen 1"/>
             <wp:cNvGraphicFramePr>
               <a:graphicFrameLocks xmlns:a="http://schemas.openxmlformats.org/drawingml/2006/main" noChangeAspect="1"/>
             </wp:cNvGraphicFramePr>
@@ -2563,7 +2415,7 @@
               <a:graphicData uri="http://schemas.openxmlformats.org/drawingml/2006/picture">
                 <pic:pic xmlns:pic="http://schemas.openxmlformats.org/drawingml/2006/picture">
                   <pic:nvPicPr>
-                    <pic:cNvPr id="1176499371" name=""/>
+                    <pic:cNvPr id="1250270934" name=""/>
                     <pic:cNvPicPr/>
                   </pic:nvPicPr>
                   <pic:blipFill>
@@ -2575,7 +2427,7 @@
                   <pic:spPr>
                     <a:xfrm>
                       <a:off x="0" y="0"/>
-                      <a:ext cx="5733415" cy="4192270"/>
+                      <a:ext cx="5733415" cy="1870075"/>
                     </a:xfrm>
                     <a:prstGeom prst="rect">
                       <a:avLst/>
@@ -2593,71 +2445,98 @@
         <w:jc w:val="both"/>
         <w:rPr>
           <w:rFonts w:ascii="Times New Roman" w:eastAsia="Constantia" w:hAnsi="Times New Roman" w:cs="Times New Roman"/>
-          <w:color w:val="007789"/>
-          <w:sz w:val="28"/>
-          <w:szCs w:val="28"/>
-          <w:lang w:val="es-ES_tradnl"/>
-        </w:rPr>
-      </w:pPr>
-    </w:p>
-    <w:p>
-      <w:pPr>
-        <w:jc w:val="both"/>
-        <w:rPr>
-          <w:rFonts w:ascii="Times New Roman" w:eastAsia="Constantia" w:hAnsi="Times New Roman" w:cs="Times New Roman"/>
-          <w:color w:val="007789"/>
-          <w:sz w:val="28"/>
-          <w:szCs w:val="28"/>
-          <w:lang w:val="en-US"/>
-        </w:rPr>
-      </w:pPr>
-      <w:r>
-        <w:rPr>
-          <w:rFonts w:ascii="Times New Roman" w:eastAsia="Times New Roman" w:hAnsi="Times New Roman" w:cs="Times New Roman"/>
-          <w:sz w:val="24"/>
-          <w:szCs w:val="24"/>
-          <w:lang w:val="en-US" w:eastAsia="es-CO"/>
-        </w:rPr>
-        <w:t>Check and fix the Flake8 issues, and corroborate that function is executing correctly.</w:t>
-      </w:r>
-    </w:p>
-    <w:p>
-      <w:pPr>
-        <w:jc w:val="both"/>
-        <w:rPr>
-          <w:rFonts w:ascii="Times New Roman" w:eastAsia="Constantia" w:hAnsi="Times New Roman" w:cs="Times New Roman"/>
-          <w:color w:val="007789"/>
-          <w:sz w:val="28"/>
-          <w:szCs w:val="28"/>
-          <w:lang w:val="en-US"/>
-        </w:rPr>
-      </w:pPr>
-    </w:p>
-    <w:p>
-      <w:pPr>
-        <w:jc w:val="both"/>
-        <w:rPr>
-          <w:rFonts w:ascii="Constantia" w:eastAsia="Constantia" w:hAnsi="Constantia" w:cs="Constantia"/>
-          <w:color w:val="007789"/>
-          <w:sz w:val="32"/>
-          <w:szCs w:val="32"/>
-          <w:lang w:val="en-US"/>
-        </w:rPr>
-      </w:pPr>
-      <w:r>
-        <w:rPr>
-          <w:rFonts w:ascii="Times New Roman" w:eastAsia="Constantia" w:hAnsi="Times New Roman" w:cs="Times New Roman"/>
-          <w:noProof/>
-          <w:color w:val="007789"/>
-          <w:sz w:val="28"/>
-          <w:szCs w:val="28"/>
-          <w:lang w:val="es-ES_tradnl"/>
-        </w:rPr>
+          <w:sz w:val="24"/>
+          <w:szCs w:val="24"/>
+          <w:lang w:val="en-US"/>
+        </w:rPr>
+      </w:pPr>
+    </w:p>
+    <w:p>
+      <w:pPr>
+        <w:pStyle w:val="Prrafodelista"/>
+        <w:numPr>
+          <w:ilvl w:val="0"/>
+          <w:numId w:val="17"/>
+        </w:numPr>
+        <w:jc w:val="both"/>
+        <w:rPr>
+          <w:rFonts w:ascii="Times New Roman" w:eastAsia="Constantia" w:hAnsi="Times New Roman" w:cs="Times New Roman"/>
+          <w:sz w:val="24"/>
+          <w:szCs w:val="24"/>
+          <w:lang w:val="en-US"/>
+        </w:rPr>
+      </w:pPr>
+      <w:r>
+        <w:rPr>
+          <w:rFonts w:ascii="Times New Roman" w:eastAsia="Constantia" w:hAnsi="Times New Roman" w:cs="Times New Roman"/>
+          <w:sz w:val="24"/>
+          <w:szCs w:val="24"/>
+          <w:lang w:val="en-US"/>
+        </w:rPr>
+        <w:t xml:space="preserve">Get Hotel </w:t>
+      </w:r>
+      <w:r>
+        <w:rPr>
+          <w:rFonts w:ascii="Times New Roman" w:eastAsia="Constantia" w:hAnsi="Times New Roman" w:cs="Times New Roman"/>
+          <w:sz w:val="24"/>
+          <w:szCs w:val="24"/>
+          <w:lang w:val="en-US"/>
+        </w:rPr>
+        <w:t>b</w:t>
+      </w:r>
+      <w:r>
+        <w:rPr>
+          <w:rFonts w:ascii="Times New Roman" w:eastAsia="Constantia" w:hAnsi="Times New Roman" w:cs="Times New Roman"/>
+          <w:sz w:val="24"/>
+          <w:szCs w:val="24"/>
+          <w:lang w:val="en-US"/>
+        </w:rPr>
+        <w:t>y I</w:t>
+      </w:r>
+      <w:r>
+        <w:rPr>
+          <w:rFonts w:ascii="Times New Roman" w:eastAsia="Constantia" w:hAnsi="Times New Roman" w:cs="Times New Roman"/>
+          <w:sz w:val="24"/>
+          <w:szCs w:val="24"/>
+          <w:lang w:val="en-US"/>
+        </w:rPr>
+        <w:t>d</w:t>
+      </w:r>
+    </w:p>
+    <w:p>
+      <w:pPr>
+        <w:jc w:val="both"/>
+        <w:rPr>
+          <w:rFonts w:ascii="Times New Roman" w:eastAsia="Constantia" w:hAnsi="Times New Roman" w:cs="Times New Roman"/>
+          <w:sz w:val="24"/>
+          <w:szCs w:val="24"/>
+          <w:lang w:val="en-US"/>
+        </w:rPr>
+      </w:pPr>
+    </w:p>
+    <w:p>
+      <w:pPr>
+        <w:jc w:val="both"/>
+        <w:rPr>
+          <w:rFonts w:ascii="Times New Roman" w:eastAsia="Constantia" w:hAnsi="Times New Roman" w:cs="Times New Roman"/>
+          <w:sz w:val="24"/>
+          <w:szCs w:val="24"/>
+          <w:lang w:val="en-US"/>
+        </w:rPr>
+      </w:pPr>
+      <w:r>
+        <w:rPr>
+          <w:rFonts w:ascii="Times New Roman" w:eastAsia="Constantia" w:hAnsi="Times New Roman" w:cs="Times New Roman"/>
+          <w:sz w:val="24"/>
+          <w:szCs w:val="24"/>
+          <w:lang w:val="en-US"/>
+        </w:rPr>
+        <w:lastRenderedPageBreak/>
         <w:drawing>
-          <wp:inline distT="0" distB="0" distL="0" distR="0" wp14:anchorId="584D4788" wp14:editId="777EF5F9">
-            <wp:extent cx="5733415" cy="3016885"/>
+          <wp:inline distT="0" distB="0" distL="0" distR="0" wp14:anchorId="575BE2D3" wp14:editId="18A18A03">
+            <wp:extent cx="5733415" cy="1772920"/>
             <wp:effectExtent l="0" t="0" r="635" b="0"/>
-            <wp:docPr id="938915556" name="Imagen 1"/>
+            <wp:docPr id="1416151381" name="Imagen 1"/>
             <wp:cNvGraphicFramePr>
               <a:graphicFrameLocks xmlns:a="http://schemas.openxmlformats.org/drawingml/2006/main" noChangeAspect="1"/>
             </wp:cNvGraphicFramePr>
@@ -2665,7 +2544,7 @@
               <a:graphicData uri="http://schemas.openxmlformats.org/drawingml/2006/picture">
                 <pic:pic xmlns:pic="http://schemas.openxmlformats.org/drawingml/2006/picture">
                   <pic:nvPicPr>
-                    <pic:cNvPr id="938915556" name=""/>
+                    <pic:cNvPr id="1416151381" name=""/>
                     <pic:cNvPicPr/>
                   </pic:nvPicPr>
                   <pic:blipFill>
@@ -2677,7 +2556,7 @@
                   <pic:spPr>
                     <a:xfrm>
                       <a:off x="0" y="0"/>
-                      <a:ext cx="5733415" cy="3016885"/>
+                      <a:ext cx="5733415" cy="1772920"/>
                     </a:xfrm>
                     <a:prstGeom prst="rect">
                       <a:avLst/>
@@ -2690,8 +2569,2879 @@
         </w:drawing>
       </w:r>
     </w:p>
+    <w:p>
+      <w:pPr>
+        <w:jc w:val="both"/>
+        <w:rPr>
+          <w:rFonts w:ascii="Times New Roman" w:eastAsia="Constantia" w:hAnsi="Times New Roman" w:cs="Times New Roman"/>
+          <w:sz w:val="24"/>
+          <w:szCs w:val="24"/>
+          <w:lang w:val="en-US"/>
+        </w:rPr>
+      </w:pPr>
+    </w:p>
+    <w:p>
+      <w:pPr>
+        <w:pStyle w:val="Prrafodelista"/>
+        <w:numPr>
+          <w:ilvl w:val="0"/>
+          <w:numId w:val="17"/>
+        </w:numPr>
+        <w:jc w:val="both"/>
+        <w:rPr>
+          <w:rFonts w:ascii="Times New Roman" w:eastAsia="Constantia" w:hAnsi="Times New Roman" w:cs="Times New Roman"/>
+          <w:sz w:val="24"/>
+          <w:szCs w:val="24"/>
+          <w:lang w:val="en-US"/>
+        </w:rPr>
+      </w:pPr>
+      <w:r>
+        <w:rPr>
+          <w:rFonts w:ascii="Times New Roman" w:eastAsia="Constantia" w:hAnsi="Times New Roman" w:cs="Times New Roman"/>
+          <w:sz w:val="24"/>
+          <w:szCs w:val="24"/>
+          <w:lang w:val="en-US"/>
+        </w:rPr>
+        <w:t>Modify Hotel</w:t>
+      </w:r>
+    </w:p>
+    <w:p>
+      <w:pPr>
+        <w:jc w:val="both"/>
+        <w:rPr>
+          <w:rFonts w:ascii="Times New Roman" w:eastAsia="Constantia" w:hAnsi="Times New Roman" w:cs="Times New Roman"/>
+          <w:sz w:val="24"/>
+          <w:szCs w:val="24"/>
+          <w:lang w:val="en-US"/>
+        </w:rPr>
+      </w:pPr>
+      <w:r>
+        <w:rPr>
+          <w:rFonts w:ascii="Times New Roman" w:eastAsia="Constantia" w:hAnsi="Times New Roman" w:cs="Times New Roman"/>
+          <w:sz w:val="24"/>
+          <w:szCs w:val="24"/>
+          <w:lang w:val="en-US"/>
+        </w:rPr>
+        <w:drawing>
+          <wp:inline distT="0" distB="0" distL="0" distR="0" wp14:anchorId="2576B3B7" wp14:editId="52292E19">
+            <wp:extent cx="5733415" cy="2353945"/>
+            <wp:effectExtent l="0" t="0" r="635" b="8255"/>
+            <wp:docPr id="90675484" name="Imagen 1" descr="Texto&#10;&#10;El contenido generado por IA puede ser incorrecto."/>
+            <wp:cNvGraphicFramePr>
+              <a:graphicFrameLocks xmlns:a="http://schemas.openxmlformats.org/drawingml/2006/main" noChangeAspect="1"/>
+            </wp:cNvGraphicFramePr>
+            <a:graphic xmlns:a="http://schemas.openxmlformats.org/drawingml/2006/main">
+              <a:graphicData uri="http://schemas.openxmlformats.org/drawingml/2006/picture">
+                <pic:pic xmlns:pic="http://schemas.openxmlformats.org/drawingml/2006/picture">
+                  <pic:nvPicPr>
+                    <pic:cNvPr id="90675484" name="Imagen 1" descr="Texto&#10;&#10;El contenido generado por IA puede ser incorrecto."/>
+                    <pic:cNvPicPr/>
+                  </pic:nvPicPr>
+                  <pic:blipFill>
+                    <a:blip r:embed="rId13"/>
+                    <a:stretch>
+                      <a:fillRect/>
+                    </a:stretch>
+                  </pic:blipFill>
+                  <pic:spPr>
+                    <a:xfrm>
+                      <a:off x="0" y="0"/>
+                      <a:ext cx="5733415" cy="2353945"/>
+                    </a:xfrm>
+                    <a:prstGeom prst="rect">
+                      <a:avLst/>
+                    </a:prstGeom>
+                  </pic:spPr>
+                </pic:pic>
+              </a:graphicData>
+            </a:graphic>
+          </wp:inline>
+        </w:drawing>
+      </w:r>
+    </w:p>
+    <w:p>
+      <w:pPr>
+        <w:jc w:val="both"/>
+        <w:rPr>
+          <w:rFonts w:ascii="Times New Roman" w:eastAsia="Constantia" w:hAnsi="Times New Roman" w:cs="Times New Roman"/>
+          <w:sz w:val="24"/>
+          <w:szCs w:val="24"/>
+          <w:lang w:val="en-US"/>
+        </w:rPr>
+      </w:pPr>
+    </w:p>
+    <w:p>
+      <w:pPr>
+        <w:pStyle w:val="Prrafodelista"/>
+        <w:numPr>
+          <w:ilvl w:val="0"/>
+          <w:numId w:val="17"/>
+        </w:numPr>
+        <w:jc w:val="both"/>
+        <w:rPr>
+          <w:rFonts w:ascii="Times New Roman" w:eastAsia="Constantia" w:hAnsi="Times New Roman" w:cs="Times New Roman"/>
+          <w:sz w:val="24"/>
+          <w:szCs w:val="24"/>
+          <w:lang w:val="en-US"/>
+        </w:rPr>
+      </w:pPr>
+      <w:r>
+        <w:rPr>
+          <w:rFonts w:ascii="Times New Roman" w:eastAsia="Constantia" w:hAnsi="Times New Roman" w:cs="Times New Roman"/>
+          <w:sz w:val="24"/>
+          <w:szCs w:val="24"/>
+          <w:lang w:val="en-US"/>
+        </w:rPr>
+        <w:t>Delete Hotel</w:t>
+      </w:r>
+    </w:p>
+    <w:p>
+      <w:pPr>
+        <w:jc w:val="both"/>
+        <w:rPr>
+          <w:rFonts w:ascii="Times New Roman" w:eastAsia="Constantia" w:hAnsi="Times New Roman" w:cs="Times New Roman"/>
+          <w:sz w:val="24"/>
+          <w:szCs w:val="24"/>
+          <w:lang w:val="en-US"/>
+        </w:rPr>
+      </w:pPr>
+      <w:r>
+        <w:rPr>
+          <w:rFonts w:ascii="Times New Roman" w:eastAsia="Constantia" w:hAnsi="Times New Roman" w:cs="Times New Roman"/>
+          <w:sz w:val="24"/>
+          <w:szCs w:val="24"/>
+          <w:lang w:val="en-US"/>
+        </w:rPr>
+        <w:drawing>
+          <wp:inline distT="0" distB="0" distL="0" distR="0" wp14:anchorId="5A28FCC6" wp14:editId="07701DA9">
+            <wp:extent cx="5733415" cy="2026285"/>
+            <wp:effectExtent l="0" t="0" r="635" b="0"/>
+            <wp:docPr id="1608857926" name="Imagen 1" descr="Captura de pantalla de un celular&#10;&#10;El contenido generado por IA puede ser incorrecto."/>
+            <wp:cNvGraphicFramePr>
+              <a:graphicFrameLocks xmlns:a="http://schemas.openxmlformats.org/drawingml/2006/main" noChangeAspect="1"/>
+            </wp:cNvGraphicFramePr>
+            <a:graphic xmlns:a="http://schemas.openxmlformats.org/drawingml/2006/main">
+              <a:graphicData uri="http://schemas.openxmlformats.org/drawingml/2006/picture">
+                <pic:pic xmlns:pic="http://schemas.openxmlformats.org/drawingml/2006/picture">
+                  <pic:nvPicPr>
+                    <pic:cNvPr id="1608857926" name="Imagen 1" descr="Captura de pantalla de un celular&#10;&#10;El contenido generado por IA puede ser incorrecto."/>
+                    <pic:cNvPicPr/>
+                  </pic:nvPicPr>
+                  <pic:blipFill>
+                    <a:blip r:embed="rId14"/>
+                    <a:stretch>
+                      <a:fillRect/>
+                    </a:stretch>
+                  </pic:blipFill>
+                  <pic:spPr>
+                    <a:xfrm>
+                      <a:off x="0" y="0"/>
+                      <a:ext cx="5733415" cy="2026285"/>
+                    </a:xfrm>
+                    <a:prstGeom prst="rect">
+                      <a:avLst/>
+                    </a:prstGeom>
+                  </pic:spPr>
+                </pic:pic>
+              </a:graphicData>
+            </a:graphic>
+          </wp:inline>
+        </w:drawing>
+      </w:r>
+    </w:p>
+    <w:p>
+      <w:pPr>
+        <w:jc w:val="both"/>
+        <w:rPr>
+          <w:rFonts w:ascii="Times New Roman" w:eastAsia="Constantia" w:hAnsi="Times New Roman" w:cs="Times New Roman"/>
+          <w:sz w:val="24"/>
+          <w:szCs w:val="24"/>
+          <w:lang w:val="en-US"/>
+        </w:rPr>
+      </w:pPr>
+    </w:p>
+    <w:p>
+      <w:pPr>
+        <w:pStyle w:val="Prrafodelista"/>
+        <w:numPr>
+          <w:ilvl w:val="0"/>
+          <w:numId w:val="17"/>
+        </w:numPr>
+        <w:jc w:val="both"/>
+        <w:rPr>
+          <w:rFonts w:ascii="Times New Roman" w:eastAsia="Constantia" w:hAnsi="Times New Roman" w:cs="Times New Roman"/>
+          <w:sz w:val="24"/>
+          <w:szCs w:val="24"/>
+          <w:lang w:val="en-US"/>
+        </w:rPr>
+      </w:pPr>
+      <w:r>
+        <w:rPr>
+          <w:rFonts w:ascii="Times New Roman" w:eastAsia="Constantia" w:hAnsi="Times New Roman" w:cs="Times New Roman"/>
+          <w:sz w:val="24"/>
+          <w:szCs w:val="24"/>
+          <w:lang w:val="en-US"/>
+        </w:rPr>
+        <w:t>Create Customer</w:t>
+      </w:r>
+    </w:p>
+    <w:p>
+      <w:pPr>
+        <w:jc w:val="center"/>
+        <w:rPr>
+          <w:rFonts w:ascii="Times New Roman" w:eastAsia="Constantia" w:hAnsi="Times New Roman" w:cs="Times New Roman"/>
+          <w:sz w:val="24"/>
+          <w:szCs w:val="24"/>
+          <w:lang w:val="en-US"/>
+        </w:rPr>
+      </w:pPr>
+      <w:r>
+        <w:rPr>
+          <w:rFonts w:ascii="Times New Roman" w:eastAsia="Constantia" w:hAnsi="Times New Roman" w:cs="Times New Roman"/>
+          <w:sz w:val="24"/>
+          <w:szCs w:val="24"/>
+          <w:lang w:val="en-US"/>
+        </w:rPr>
+        <w:lastRenderedPageBreak/>
+        <w:drawing>
+          <wp:inline distT="0" distB="0" distL="0" distR="0" wp14:anchorId="398306DC" wp14:editId="39EFFACA">
+            <wp:extent cx="3190875" cy="1925853"/>
+            <wp:effectExtent l="0" t="0" r="0" b="0"/>
+            <wp:docPr id="2060144314" name="Imagen 1" descr="Texto&#10;&#10;El contenido generado por IA puede ser incorrecto."/>
+            <wp:cNvGraphicFramePr>
+              <a:graphicFrameLocks xmlns:a="http://schemas.openxmlformats.org/drawingml/2006/main" noChangeAspect="1"/>
+            </wp:cNvGraphicFramePr>
+            <a:graphic xmlns:a="http://schemas.openxmlformats.org/drawingml/2006/main">
+              <a:graphicData uri="http://schemas.openxmlformats.org/drawingml/2006/picture">
+                <pic:pic xmlns:pic="http://schemas.openxmlformats.org/drawingml/2006/picture">
+                  <pic:nvPicPr>
+                    <pic:cNvPr id="2060144314" name="Imagen 1" descr="Texto&#10;&#10;El contenido generado por IA puede ser incorrecto."/>
+                    <pic:cNvPicPr/>
+                  </pic:nvPicPr>
+                  <pic:blipFill>
+                    <a:blip r:embed="rId15"/>
+                    <a:stretch>
+                      <a:fillRect/>
+                    </a:stretch>
+                  </pic:blipFill>
+                  <pic:spPr>
+                    <a:xfrm>
+                      <a:off x="0" y="0"/>
+                      <a:ext cx="3205214" cy="1934507"/>
+                    </a:xfrm>
+                    <a:prstGeom prst="rect">
+                      <a:avLst/>
+                    </a:prstGeom>
+                  </pic:spPr>
+                </pic:pic>
+              </a:graphicData>
+            </a:graphic>
+          </wp:inline>
+        </w:drawing>
+      </w:r>
+    </w:p>
+    <w:p>
+      <w:pPr>
+        <w:jc w:val="both"/>
+        <w:rPr>
+          <w:rFonts w:ascii="Times New Roman" w:eastAsia="Constantia" w:hAnsi="Times New Roman" w:cs="Times New Roman"/>
+          <w:sz w:val="24"/>
+          <w:szCs w:val="24"/>
+          <w:lang w:val="en-US"/>
+        </w:rPr>
+      </w:pPr>
+    </w:p>
+    <w:p>
+      <w:pPr>
+        <w:pStyle w:val="Prrafodelista"/>
+        <w:numPr>
+          <w:ilvl w:val="0"/>
+          <w:numId w:val="17"/>
+        </w:numPr>
+        <w:jc w:val="both"/>
+        <w:rPr>
+          <w:rFonts w:ascii="Times New Roman" w:eastAsia="Constantia" w:hAnsi="Times New Roman" w:cs="Times New Roman"/>
+          <w:sz w:val="24"/>
+          <w:szCs w:val="24"/>
+          <w:lang w:val="en-US"/>
+        </w:rPr>
+      </w:pPr>
+      <w:r>
+        <w:rPr>
+          <w:rFonts w:ascii="Times New Roman" w:eastAsia="Constantia" w:hAnsi="Times New Roman" w:cs="Times New Roman"/>
+          <w:sz w:val="24"/>
+          <w:szCs w:val="24"/>
+          <w:lang w:val="en-US"/>
+        </w:rPr>
+        <w:t>List of Customers</w:t>
+      </w:r>
+    </w:p>
+    <w:p>
+      <w:pPr>
+        <w:jc w:val="center"/>
+        <w:rPr>
+          <w:rFonts w:ascii="Times New Roman" w:eastAsia="Constantia" w:hAnsi="Times New Roman" w:cs="Times New Roman"/>
+          <w:sz w:val="24"/>
+          <w:szCs w:val="24"/>
+          <w:lang w:val="en-US"/>
+        </w:rPr>
+      </w:pPr>
+      <w:r>
+        <w:rPr>
+          <w:rFonts w:ascii="Times New Roman" w:eastAsia="Constantia" w:hAnsi="Times New Roman" w:cs="Times New Roman"/>
+          <w:sz w:val="24"/>
+          <w:szCs w:val="24"/>
+          <w:lang w:val="en-US"/>
+        </w:rPr>
+        <w:drawing>
+          <wp:inline distT="0" distB="0" distL="0" distR="0" wp14:anchorId="77E416D3" wp14:editId="08BDE872">
+            <wp:extent cx="4086225" cy="1856092"/>
+            <wp:effectExtent l="0" t="0" r="0" b="0"/>
+            <wp:docPr id="1102920264" name="Imagen 1" descr="Captura de pantalla de un celular&#10;&#10;El contenido generado por IA puede ser incorrecto."/>
+            <wp:cNvGraphicFramePr>
+              <a:graphicFrameLocks xmlns:a="http://schemas.openxmlformats.org/drawingml/2006/main" noChangeAspect="1"/>
+            </wp:cNvGraphicFramePr>
+            <a:graphic xmlns:a="http://schemas.openxmlformats.org/drawingml/2006/main">
+              <a:graphicData uri="http://schemas.openxmlformats.org/drawingml/2006/picture">
+                <pic:pic xmlns:pic="http://schemas.openxmlformats.org/drawingml/2006/picture">
+                  <pic:nvPicPr>
+                    <pic:cNvPr id="1102920264" name="Imagen 1" descr="Captura de pantalla de un celular&#10;&#10;El contenido generado por IA puede ser incorrecto."/>
+                    <pic:cNvPicPr/>
+                  </pic:nvPicPr>
+                  <pic:blipFill>
+                    <a:blip r:embed="rId16"/>
+                    <a:stretch>
+                      <a:fillRect/>
+                    </a:stretch>
+                  </pic:blipFill>
+                  <pic:spPr>
+                    <a:xfrm>
+                      <a:off x="0" y="0"/>
+                      <a:ext cx="4094232" cy="1859729"/>
+                    </a:xfrm>
+                    <a:prstGeom prst="rect">
+                      <a:avLst/>
+                    </a:prstGeom>
+                  </pic:spPr>
+                </pic:pic>
+              </a:graphicData>
+            </a:graphic>
+          </wp:inline>
+        </w:drawing>
+      </w:r>
+    </w:p>
+    <w:p>
+      <w:pPr>
+        <w:jc w:val="both"/>
+        <w:rPr>
+          <w:rFonts w:ascii="Times New Roman" w:eastAsia="Constantia" w:hAnsi="Times New Roman" w:cs="Times New Roman"/>
+          <w:sz w:val="24"/>
+          <w:szCs w:val="24"/>
+          <w:lang w:val="en-US"/>
+        </w:rPr>
+      </w:pPr>
+    </w:p>
+    <w:p>
+      <w:pPr>
+        <w:pStyle w:val="Prrafodelista"/>
+        <w:numPr>
+          <w:ilvl w:val="0"/>
+          <w:numId w:val="17"/>
+        </w:numPr>
+        <w:jc w:val="both"/>
+        <w:rPr>
+          <w:rFonts w:ascii="Times New Roman" w:eastAsia="Constantia" w:hAnsi="Times New Roman" w:cs="Times New Roman"/>
+          <w:sz w:val="24"/>
+          <w:szCs w:val="24"/>
+          <w:lang w:val="en-US"/>
+        </w:rPr>
+      </w:pPr>
+      <w:r>
+        <w:rPr>
+          <w:rFonts w:ascii="Times New Roman" w:eastAsia="Constantia" w:hAnsi="Times New Roman" w:cs="Times New Roman"/>
+          <w:sz w:val="24"/>
+          <w:szCs w:val="24"/>
+          <w:lang w:val="en-US"/>
+        </w:rPr>
+        <w:t>Get Customer by Id</w:t>
+      </w:r>
+    </w:p>
+    <w:p>
+      <w:pPr>
+        <w:jc w:val="center"/>
+        <w:rPr>
+          <w:rFonts w:ascii="Times New Roman" w:eastAsia="Constantia" w:hAnsi="Times New Roman" w:cs="Times New Roman"/>
+          <w:sz w:val="24"/>
+          <w:szCs w:val="24"/>
+          <w:lang w:val="en-US"/>
+        </w:rPr>
+      </w:pPr>
+      <w:r>
+        <w:rPr>
+          <w:rFonts w:ascii="Times New Roman" w:eastAsia="Constantia" w:hAnsi="Times New Roman" w:cs="Times New Roman"/>
+          <w:sz w:val="24"/>
+          <w:szCs w:val="24"/>
+          <w:lang w:val="en-US"/>
+        </w:rPr>
+        <w:drawing>
+          <wp:inline distT="0" distB="0" distL="0" distR="0" wp14:anchorId="36C3F6AC" wp14:editId="3E5F6104">
+            <wp:extent cx="3590925" cy="1806803"/>
+            <wp:effectExtent l="0" t="0" r="0" b="3175"/>
+            <wp:docPr id="2084928250" name="Imagen 1" descr="Texto&#10;&#10;El contenido generado por IA puede ser incorrecto."/>
+            <wp:cNvGraphicFramePr>
+              <a:graphicFrameLocks xmlns:a="http://schemas.openxmlformats.org/drawingml/2006/main" noChangeAspect="1"/>
+            </wp:cNvGraphicFramePr>
+            <a:graphic xmlns:a="http://schemas.openxmlformats.org/drawingml/2006/main">
+              <a:graphicData uri="http://schemas.openxmlformats.org/drawingml/2006/picture">
+                <pic:pic xmlns:pic="http://schemas.openxmlformats.org/drawingml/2006/picture">
+                  <pic:nvPicPr>
+                    <pic:cNvPr id="2084928250" name="Imagen 1" descr="Texto&#10;&#10;El contenido generado por IA puede ser incorrecto."/>
+                    <pic:cNvPicPr/>
+                  </pic:nvPicPr>
+                  <pic:blipFill>
+                    <a:blip r:embed="rId17"/>
+                    <a:stretch>
+                      <a:fillRect/>
+                    </a:stretch>
+                  </pic:blipFill>
+                  <pic:spPr>
+                    <a:xfrm>
+                      <a:off x="0" y="0"/>
+                      <a:ext cx="3601305" cy="1812026"/>
+                    </a:xfrm>
+                    <a:prstGeom prst="rect">
+                      <a:avLst/>
+                    </a:prstGeom>
+                  </pic:spPr>
+                </pic:pic>
+              </a:graphicData>
+            </a:graphic>
+          </wp:inline>
+        </w:drawing>
+      </w:r>
+    </w:p>
+    <w:p>
+      <w:pPr>
+        <w:jc w:val="center"/>
+        <w:rPr>
+          <w:rFonts w:ascii="Times New Roman" w:eastAsia="Constantia" w:hAnsi="Times New Roman" w:cs="Times New Roman"/>
+          <w:sz w:val="24"/>
+          <w:szCs w:val="24"/>
+          <w:lang w:val="en-US"/>
+        </w:rPr>
+      </w:pPr>
+    </w:p>
+    <w:p>
+      <w:pPr>
+        <w:pStyle w:val="Prrafodelista"/>
+        <w:numPr>
+          <w:ilvl w:val="0"/>
+          <w:numId w:val="17"/>
+        </w:numPr>
+        <w:jc w:val="both"/>
+        <w:rPr>
+          <w:rFonts w:ascii="Times New Roman" w:eastAsia="Constantia" w:hAnsi="Times New Roman" w:cs="Times New Roman"/>
+          <w:sz w:val="24"/>
+          <w:szCs w:val="24"/>
+          <w:lang w:val="en-US"/>
+        </w:rPr>
+      </w:pPr>
+      <w:r>
+        <w:rPr>
+          <w:rFonts w:ascii="Times New Roman" w:eastAsia="Constantia" w:hAnsi="Times New Roman" w:cs="Times New Roman"/>
+          <w:sz w:val="24"/>
+          <w:szCs w:val="24"/>
+          <w:lang w:val="en-US"/>
+        </w:rPr>
+        <w:t>Modify Customer</w:t>
+      </w:r>
+    </w:p>
+    <w:p>
+      <w:pPr>
+        <w:jc w:val="center"/>
+        <w:rPr>
+          <w:rFonts w:ascii="Times New Roman" w:eastAsia="Constantia" w:hAnsi="Times New Roman" w:cs="Times New Roman"/>
+          <w:sz w:val="24"/>
+          <w:szCs w:val="24"/>
+          <w:lang w:val="en-US"/>
+        </w:rPr>
+      </w:pPr>
+      <w:r>
+        <w:rPr>
+          <w:rFonts w:ascii="Times New Roman" w:eastAsia="Constantia" w:hAnsi="Times New Roman" w:cs="Times New Roman"/>
+          <w:sz w:val="24"/>
+          <w:szCs w:val="24"/>
+          <w:lang w:val="en-US"/>
+        </w:rPr>
+        <w:lastRenderedPageBreak/>
+        <w:drawing>
+          <wp:inline distT="0" distB="0" distL="0" distR="0" wp14:anchorId="73F4AFD4" wp14:editId="3A02D237">
+            <wp:extent cx="4752975" cy="2512565"/>
+            <wp:effectExtent l="0" t="0" r="0" b="2540"/>
+            <wp:docPr id="87446579" name="Imagen 1" descr="Texto&#10;&#10;El contenido generado por IA puede ser incorrecto."/>
+            <wp:cNvGraphicFramePr>
+              <a:graphicFrameLocks xmlns:a="http://schemas.openxmlformats.org/drawingml/2006/main" noChangeAspect="1"/>
+            </wp:cNvGraphicFramePr>
+            <a:graphic xmlns:a="http://schemas.openxmlformats.org/drawingml/2006/main">
+              <a:graphicData uri="http://schemas.openxmlformats.org/drawingml/2006/picture">
+                <pic:pic xmlns:pic="http://schemas.openxmlformats.org/drawingml/2006/picture">
+                  <pic:nvPicPr>
+                    <pic:cNvPr id="87446579" name="Imagen 1" descr="Texto&#10;&#10;El contenido generado por IA puede ser incorrecto."/>
+                    <pic:cNvPicPr/>
+                  </pic:nvPicPr>
+                  <pic:blipFill>
+                    <a:blip r:embed="rId18"/>
+                    <a:stretch>
+                      <a:fillRect/>
+                    </a:stretch>
+                  </pic:blipFill>
+                  <pic:spPr>
+                    <a:xfrm>
+                      <a:off x="0" y="0"/>
+                      <a:ext cx="4763455" cy="2518105"/>
+                    </a:xfrm>
+                    <a:prstGeom prst="rect">
+                      <a:avLst/>
+                    </a:prstGeom>
+                  </pic:spPr>
+                </pic:pic>
+              </a:graphicData>
+            </a:graphic>
+          </wp:inline>
+        </w:drawing>
+      </w:r>
+    </w:p>
+    <w:p>
+      <w:pPr>
+        <w:jc w:val="center"/>
+        <w:rPr>
+          <w:rFonts w:ascii="Times New Roman" w:eastAsia="Constantia" w:hAnsi="Times New Roman" w:cs="Times New Roman"/>
+          <w:sz w:val="24"/>
+          <w:szCs w:val="24"/>
+          <w:lang w:val="en-US"/>
+        </w:rPr>
+      </w:pPr>
+    </w:p>
+    <w:p>
+      <w:pPr>
+        <w:pStyle w:val="Prrafodelista"/>
+        <w:numPr>
+          <w:ilvl w:val="0"/>
+          <w:numId w:val="17"/>
+        </w:numPr>
+        <w:jc w:val="both"/>
+        <w:rPr>
+          <w:rFonts w:ascii="Times New Roman" w:eastAsia="Constantia" w:hAnsi="Times New Roman" w:cs="Times New Roman"/>
+          <w:sz w:val="24"/>
+          <w:szCs w:val="24"/>
+          <w:lang w:val="en-US"/>
+        </w:rPr>
+      </w:pPr>
+      <w:r>
+        <w:rPr>
+          <w:rFonts w:ascii="Times New Roman" w:eastAsia="Constantia" w:hAnsi="Times New Roman" w:cs="Times New Roman"/>
+          <w:sz w:val="24"/>
+          <w:szCs w:val="24"/>
+          <w:lang w:val="en-US"/>
+        </w:rPr>
+        <w:t>Delete Customer</w:t>
+      </w:r>
+    </w:p>
+    <w:p>
+      <w:pPr>
+        <w:jc w:val="center"/>
+        <w:rPr>
+          <w:rFonts w:ascii="Times New Roman" w:eastAsia="Constantia" w:hAnsi="Times New Roman" w:cs="Times New Roman"/>
+          <w:sz w:val="24"/>
+          <w:szCs w:val="24"/>
+          <w:lang w:val="en-US"/>
+        </w:rPr>
+      </w:pPr>
+      <w:r>
+        <w:rPr>
+          <w:rFonts w:ascii="Times New Roman" w:eastAsia="Constantia" w:hAnsi="Times New Roman" w:cs="Times New Roman"/>
+          <w:sz w:val="24"/>
+          <w:szCs w:val="24"/>
+          <w:lang w:val="en-US"/>
+        </w:rPr>
+        <w:drawing>
+          <wp:inline distT="0" distB="0" distL="0" distR="0" wp14:anchorId="2FE500BD" wp14:editId="3006E1ED">
+            <wp:extent cx="4648200" cy="2192996"/>
+            <wp:effectExtent l="0" t="0" r="0" b="0"/>
+            <wp:docPr id="1453217261" name="Imagen 1"/>
+            <wp:cNvGraphicFramePr>
+              <a:graphicFrameLocks xmlns:a="http://schemas.openxmlformats.org/drawingml/2006/main" noChangeAspect="1"/>
+            </wp:cNvGraphicFramePr>
+            <a:graphic xmlns:a="http://schemas.openxmlformats.org/drawingml/2006/main">
+              <a:graphicData uri="http://schemas.openxmlformats.org/drawingml/2006/picture">
+                <pic:pic xmlns:pic="http://schemas.openxmlformats.org/drawingml/2006/picture">
+                  <pic:nvPicPr>
+                    <pic:cNvPr id="1453217261" name=""/>
+                    <pic:cNvPicPr/>
+                  </pic:nvPicPr>
+                  <pic:blipFill>
+                    <a:blip r:embed="rId19"/>
+                    <a:stretch>
+                      <a:fillRect/>
+                    </a:stretch>
+                  </pic:blipFill>
+                  <pic:spPr>
+                    <a:xfrm>
+                      <a:off x="0" y="0"/>
+                      <a:ext cx="4665322" cy="2201074"/>
+                    </a:xfrm>
+                    <a:prstGeom prst="rect">
+                      <a:avLst/>
+                    </a:prstGeom>
+                  </pic:spPr>
+                </pic:pic>
+              </a:graphicData>
+            </a:graphic>
+          </wp:inline>
+        </w:drawing>
+      </w:r>
+    </w:p>
+    <w:p>
+      <w:pPr>
+        <w:jc w:val="both"/>
+        <w:rPr>
+          <w:rFonts w:ascii="Times New Roman" w:eastAsia="Times New Roman" w:hAnsi="Times New Roman" w:cs="Times New Roman"/>
+          <w:sz w:val="24"/>
+          <w:szCs w:val="24"/>
+          <w:lang w:val="es-CO" w:eastAsia="es-CO"/>
+        </w:rPr>
+      </w:pPr>
+    </w:p>
+    <w:p>
+      <w:pPr>
+        <w:pStyle w:val="Prrafodelista"/>
+        <w:numPr>
+          <w:ilvl w:val="0"/>
+          <w:numId w:val="17"/>
+        </w:numPr>
+        <w:jc w:val="both"/>
+        <w:rPr>
+          <w:rFonts w:ascii="Times New Roman" w:eastAsia="Times New Roman" w:hAnsi="Times New Roman" w:cs="Times New Roman"/>
+          <w:sz w:val="24"/>
+          <w:szCs w:val="24"/>
+          <w:lang w:val="es-CO" w:eastAsia="es-CO"/>
+        </w:rPr>
+      </w:pPr>
+      <w:r>
+        <w:rPr>
+          <w:rFonts w:ascii="Times New Roman" w:eastAsia="Times New Roman" w:hAnsi="Times New Roman" w:cs="Times New Roman"/>
+          <w:sz w:val="24"/>
+          <w:szCs w:val="24"/>
+          <w:lang w:val="es-CO" w:eastAsia="es-CO"/>
+        </w:rPr>
+        <w:t>Reserved Hotel</w:t>
+      </w:r>
+    </w:p>
+    <w:p>
+      <w:pPr>
+        <w:jc w:val="both"/>
+        <w:rPr>
+          <w:rFonts w:ascii="Times New Roman" w:eastAsia="Times New Roman" w:hAnsi="Times New Roman" w:cs="Times New Roman"/>
+          <w:sz w:val="24"/>
+          <w:szCs w:val="24"/>
+          <w:lang w:val="es-CO" w:eastAsia="es-CO"/>
+        </w:rPr>
+      </w:pPr>
+      <w:r>
+        <w:rPr>
+          <w:rFonts w:ascii="Times New Roman" w:eastAsia="Times New Roman" w:hAnsi="Times New Roman" w:cs="Times New Roman"/>
+          <w:sz w:val="24"/>
+          <w:szCs w:val="24"/>
+          <w:lang w:val="es-CO" w:eastAsia="es-CO"/>
+        </w:rPr>
+        <w:drawing>
+          <wp:inline distT="0" distB="0" distL="0" distR="0" wp14:anchorId="31DBF340" wp14:editId="4424F2E7">
+            <wp:extent cx="5733415" cy="3002915"/>
+            <wp:effectExtent l="0" t="0" r="635" b="6985"/>
+            <wp:docPr id="1870049481" name="Imagen 1"/>
+            <wp:cNvGraphicFramePr>
+              <a:graphicFrameLocks xmlns:a="http://schemas.openxmlformats.org/drawingml/2006/main" noChangeAspect="1"/>
+            </wp:cNvGraphicFramePr>
+            <a:graphic xmlns:a="http://schemas.openxmlformats.org/drawingml/2006/main">
+              <a:graphicData uri="http://schemas.openxmlformats.org/drawingml/2006/picture">
+                <pic:pic xmlns:pic="http://schemas.openxmlformats.org/drawingml/2006/picture">
+                  <pic:nvPicPr>
+                    <pic:cNvPr id="1870049481" name=""/>
+                    <pic:cNvPicPr/>
+                  </pic:nvPicPr>
+                  <pic:blipFill>
+                    <a:blip r:embed="rId20"/>
+                    <a:stretch>
+                      <a:fillRect/>
+                    </a:stretch>
+                  </pic:blipFill>
+                  <pic:spPr>
+                    <a:xfrm>
+                      <a:off x="0" y="0"/>
+                      <a:ext cx="5733415" cy="3002915"/>
+                    </a:xfrm>
+                    <a:prstGeom prst="rect">
+                      <a:avLst/>
+                    </a:prstGeom>
+                  </pic:spPr>
+                </pic:pic>
+              </a:graphicData>
+            </a:graphic>
+          </wp:inline>
+        </w:drawing>
+      </w:r>
+    </w:p>
+    <w:p>
+      <w:pPr>
+        <w:jc w:val="both"/>
+        <w:rPr>
+          <w:rFonts w:ascii="Times New Roman" w:eastAsia="Times New Roman" w:hAnsi="Times New Roman" w:cs="Times New Roman"/>
+          <w:sz w:val="24"/>
+          <w:szCs w:val="24"/>
+          <w:lang w:val="es-CO" w:eastAsia="es-CO"/>
+        </w:rPr>
+      </w:pPr>
+    </w:p>
+    <w:p>
+      <w:pPr>
+        <w:pStyle w:val="Prrafodelista"/>
+        <w:numPr>
+          <w:ilvl w:val="0"/>
+          <w:numId w:val="17"/>
+        </w:numPr>
+        <w:jc w:val="both"/>
+        <w:rPr>
+          <w:rFonts w:ascii="Times New Roman" w:eastAsia="Times New Roman" w:hAnsi="Times New Roman" w:cs="Times New Roman"/>
+          <w:sz w:val="24"/>
+          <w:szCs w:val="24"/>
+          <w:lang w:val="es-CO" w:eastAsia="es-CO"/>
+        </w:rPr>
+      </w:pPr>
+      <w:r>
+        <w:rPr>
+          <w:rFonts w:ascii="Times New Roman" w:eastAsia="Times New Roman" w:hAnsi="Times New Roman" w:cs="Times New Roman"/>
+          <w:sz w:val="24"/>
+          <w:szCs w:val="24"/>
+          <w:lang w:val="es-CO" w:eastAsia="es-CO"/>
+        </w:rPr>
+        <w:lastRenderedPageBreak/>
+        <w:t>List Reservations</w:t>
+      </w:r>
+    </w:p>
+    <w:p>
+      <w:pPr>
+        <w:jc w:val="both"/>
+        <w:rPr>
+          <w:rFonts w:ascii="Times New Roman" w:eastAsia="Times New Roman" w:hAnsi="Times New Roman" w:cs="Times New Roman"/>
+          <w:sz w:val="24"/>
+          <w:szCs w:val="24"/>
+          <w:lang w:val="es-CO" w:eastAsia="es-CO"/>
+        </w:rPr>
+      </w:pPr>
+      <w:r>
+        <w:rPr>
+          <w:rFonts w:ascii="Times New Roman" w:eastAsia="Times New Roman" w:hAnsi="Times New Roman" w:cs="Times New Roman"/>
+          <w:sz w:val="24"/>
+          <w:szCs w:val="24"/>
+          <w:lang w:val="es-CO" w:eastAsia="es-CO"/>
+        </w:rPr>
+        <w:drawing>
+          <wp:inline distT="0" distB="0" distL="0" distR="0" wp14:anchorId="6DF1C3C9" wp14:editId="6375262C">
+            <wp:extent cx="5733415" cy="2610485"/>
+            <wp:effectExtent l="0" t="0" r="635" b="0"/>
+            <wp:docPr id="1836882322" name="Imagen 1" descr="Texto&#10;&#10;El contenido generado por IA puede ser incorrecto."/>
+            <wp:cNvGraphicFramePr>
+              <a:graphicFrameLocks xmlns:a="http://schemas.openxmlformats.org/drawingml/2006/main" noChangeAspect="1"/>
+            </wp:cNvGraphicFramePr>
+            <a:graphic xmlns:a="http://schemas.openxmlformats.org/drawingml/2006/main">
+              <a:graphicData uri="http://schemas.openxmlformats.org/drawingml/2006/picture">
+                <pic:pic xmlns:pic="http://schemas.openxmlformats.org/drawingml/2006/picture">
+                  <pic:nvPicPr>
+                    <pic:cNvPr id="1836882322" name="Imagen 1" descr="Texto&#10;&#10;El contenido generado por IA puede ser incorrecto."/>
+                    <pic:cNvPicPr/>
+                  </pic:nvPicPr>
+                  <pic:blipFill>
+                    <a:blip r:embed="rId21"/>
+                    <a:stretch>
+                      <a:fillRect/>
+                    </a:stretch>
+                  </pic:blipFill>
+                  <pic:spPr>
+                    <a:xfrm>
+                      <a:off x="0" y="0"/>
+                      <a:ext cx="5733415" cy="2610485"/>
+                    </a:xfrm>
+                    <a:prstGeom prst="rect">
+                      <a:avLst/>
+                    </a:prstGeom>
+                  </pic:spPr>
+                </pic:pic>
+              </a:graphicData>
+            </a:graphic>
+          </wp:inline>
+        </w:drawing>
+      </w:r>
+    </w:p>
+    <w:p>
+      <w:pPr>
+        <w:jc w:val="both"/>
+        <w:rPr>
+          <w:rFonts w:ascii="Times New Roman" w:eastAsia="Times New Roman" w:hAnsi="Times New Roman" w:cs="Times New Roman"/>
+          <w:sz w:val="24"/>
+          <w:szCs w:val="24"/>
+          <w:lang w:val="es-CO" w:eastAsia="es-CO"/>
+        </w:rPr>
+      </w:pPr>
+    </w:p>
+    <w:p>
+      <w:pPr>
+        <w:pStyle w:val="Prrafodelista"/>
+        <w:numPr>
+          <w:ilvl w:val="0"/>
+          <w:numId w:val="17"/>
+        </w:numPr>
+        <w:jc w:val="both"/>
+        <w:rPr>
+          <w:rFonts w:ascii="Times New Roman" w:eastAsia="Times New Roman" w:hAnsi="Times New Roman" w:cs="Times New Roman"/>
+          <w:sz w:val="24"/>
+          <w:szCs w:val="24"/>
+          <w:lang w:val="es-CO" w:eastAsia="es-CO"/>
+        </w:rPr>
+      </w:pPr>
+      <w:r>
+        <w:rPr>
+          <w:rFonts w:ascii="Times New Roman" w:eastAsia="Times New Roman" w:hAnsi="Times New Roman" w:cs="Times New Roman"/>
+          <w:sz w:val="24"/>
+          <w:szCs w:val="24"/>
+          <w:lang w:val="es-CO" w:eastAsia="es-CO"/>
+        </w:rPr>
+        <w:t>Cancel Reservation</w:t>
+      </w:r>
+    </w:p>
+    <w:p>
+      <w:pPr>
+        <w:jc w:val="both"/>
+        <w:rPr>
+          <w:rFonts w:ascii="Times New Roman" w:eastAsia="Times New Roman" w:hAnsi="Times New Roman" w:cs="Times New Roman"/>
+          <w:sz w:val="24"/>
+          <w:szCs w:val="24"/>
+          <w:lang w:val="es-CO" w:eastAsia="es-CO"/>
+        </w:rPr>
+      </w:pPr>
+      <w:r>
+        <w:rPr>
+          <w:rFonts w:ascii="Times New Roman" w:eastAsia="Times New Roman" w:hAnsi="Times New Roman" w:cs="Times New Roman"/>
+          <w:sz w:val="24"/>
+          <w:szCs w:val="24"/>
+          <w:lang w:val="es-CO" w:eastAsia="es-CO"/>
+        </w:rPr>
+        <w:drawing>
+          <wp:inline distT="0" distB="0" distL="0" distR="0" wp14:anchorId="74BB2C54" wp14:editId="3465B32E">
+            <wp:extent cx="5733415" cy="3080385"/>
+            <wp:effectExtent l="0" t="0" r="635" b="5715"/>
+            <wp:docPr id="362885201" name="Imagen 1"/>
+            <wp:cNvGraphicFramePr>
+              <a:graphicFrameLocks xmlns:a="http://schemas.openxmlformats.org/drawingml/2006/main" noChangeAspect="1"/>
+            </wp:cNvGraphicFramePr>
+            <a:graphic xmlns:a="http://schemas.openxmlformats.org/drawingml/2006/main">
+              <a:graphicData uri="http://schemas.openxmlformats.org/drawingml/2006/picture">
+                <pic:pic xmlns:pic="http://schemas.openxmlformats.org/drawingml/2006/picture">
+                  <pic:nvPicPr>
+                    <pic:cNvPr id="362885201" name=""/>
+                    <pic:cNvPicPr/>
+                  </pic:nvPicPr>
+                  <pic:blipFill>
+                    <a:blip r:embed="rId22"/>
+                    <a:stretch>
+                      <a:fillRect/>
+                    </a:stretch>
+                  </pic:blipFill>
+                  <pic:spPr>
+                    <a:xfrm>
+                      <a:off x="0" y="0"/>
+                      <a:ext cx="5733415" cy="3080385"/>
+                    </a:xfrm>
+                    <a:prstGeom prst="rect">
+                      <a:avLst/>
+                    </a:prstGeom>
+                  </pic:spPr>
+                </pic:pic>
+              </a:graphicData>
+            </a:graphic>
+          </wp:inline>
+        </w:drawing>
+      </w:r>
+    </w:p>
+    <w:p>
+      <w:pPr>
+        <w:jc w:val="both"/>
+        <w:rPr>
+          <w:rFonts w:ascii="Times New Roman" w:eastAsia="Times New Roman" w:hAnsi="Times New Roman" w:cs="Times New Roman"/>
+          <w:sz w:val="24"/>
+          <w:szCs w:val="24"/>
+          <w:lang w:val="es-CO" w:eastAsia="es-CO"/>
+        </w:rPr>
+      </w:pPr>
+    </w:p>
+    <w:p>
+      <w:pPr>
+        <w:pStyle w:val="Prrafodelista"/>
+        <w:numPr>
+          <w:ilvl w:val="0"/>
+          <w:numId w:val="17"/>
+        </w:numPr>
+        <w:jc w:val="both"/>
+        <w:rPr>
+          <w:rFonts w:ascii="Times New Roman" w:eastAsia="Times New Roman" w:hAnsi="Times New Roman" w:cs="Times New Roman"/>
+          <w:sz w:val="24"/>
+          <w:szCs w:val="24"/>
+          <w:lang w:val="es-CO" w:eastAsia="es-CO"/>
+        </w:rPr>
+      </w:pPr>
+      <w:r>
+        <w:rPr>
+          <w:rFonts w:ascii="Times New Roman" w:eastAsia="Times New Roman" w:hAnsi="Times New Roman" w:cs="Times New Roman"/>
+          <w:sz w:val="24"/>
+          <w:szCs w:val="24"/>
+          <w:lang w:val="es-CO" w:eastAsia="es-CO"/>
+        </w:rPr>
+        <w:t>Exit</w:t>
+      </w:r>
+    </w:p>
+    <w:p>
+      <w:pPr>
+        <w:jc w:val="both"/>
+        <w:rPr>
+          <w:rFonts w:ascii="Times New Roman" w:eastAsia="Times New Roman" w:hAnsi="Times New Roman" w:cs="Times New Roman"/>
+          <w:sz w:val="24"/>
+          <w:szCs w:val="24"/>
+          <w:lang w:val="es-CO" w:eastAsia="es-CO"/>
+        </w:rPr>
+      </w:pPr>
+      <w:r>
+        <w:rPr>
+          <w:rFonts w:ascii="Times New Roman" w:eastAsia="Times New Roman" w:hAnsi="Times New Roman" w:cs="Times New Roman"/>
+          <w:sz w:val="24"/>
+          <w:szCs w:val="24"/>
+          <w:lang w:val="es-CO" w:eastAsia="es-CO"/>
+        </w:rPr>
+        <w:drawing>
+          <wp:inline distT="0" distB="0" distL="0" distR="0" wp14:anchorId="663E7F7C" wp14:editId="7C3C8274">
+            <wp:extent cx="5733415" cy="1938020"/>
+            <wp:effectExtent l="0" t="0" r="635" b="5080"/>
+            <wp:docPr id="655503576" name="Imagen 1" descr="Interfaz de usuario gráfica, Texto&#10;&#10;El contenido generado por IA puede ser incorrecto."/>
+            <wp:cNvGraphicFramePr>
+              <a:graphicFrameLocks xmlns:a="http://schemas.openxmlformats.org/drawingml/2006/main" noChangeAspect="1"/>
+            </wp:cNvGraphicFramePr>
+            <a:graphic xmlns:a="http://schemas.openxmlformats.org/drawingml/2006/main">
+              <a:graphicData uri="http://schemas.openxmlformats.org/drawingml/2006/picture">
+                <pic:pic xmlns:pic="http://schemas.openxmlformats.org/drawingml/2006/picture">
+                  <pic:nvPicPr>
+                    <pic:cNvPr id="655503576" name="Imagen 1" descr="Interfaz de usuario gráfica, Texto&#10;&#10;El contenido generado por IA puede ser incorrecto."/>
+                    <pic:cNvPicPr/>
+                  </pic:nvPicPr>
+                  <pic:blipFill>
+                    <a:blip r:embed="rId23"/>
+                    <a:stretch>
+                      <a:fillRect/>
+                    </a:stretch>
+                  </pic:blipFill>
+                  <pic:spPr>
+                    <a:xfrm>
+                      <a:off x="0" y="0"/>
+                      <a:ext cx="5733415" cy="1938020"/>
+                    </a:xfrm>
+                    <a:prstGeom prst="rect">
+                      <a:avLst/>
+                    </a:prstGeom>
+                  </pic:spPr>
+                </pic:pic>
+              </a:graphicData>
+            </a:graphic>
+          </wp:inline>
+        </w:drawing>
+      </w:r>
+    </w:p>
+    <w:p>
+      <w:pPr>
+        <w:pStyle w:val="Prrafodelista"/>
+        <w:numPr>
+          <w:ilvl w:val="0"/>
+          <w:numId w:val="17"/>
+        </w:numPr>
+        <w:jc w:val="both"/>
+        <w:rPr>
+          <w:rFonts w:ascii="Times New Roman" w:eastAsia="Constantia" w:hAnsi="Times New Roman" w:cs="Times New Roman"/>
+          <w:color w:val="007789"/>
+          <w:sz w:val="28"/>
+          <w:szCs w:val="28"/>
+          <w:lang w:val="es-ES_tradnl"/>
+        </w:rPr>
+      </w:pPr>
+      <w:r>
+        <w:rPr>
+          <w:rFonts w:ascii="Times New Roman" w:eastAsia="Constantia" w:hAnsi="Times New Roman" w:cs="Times New Roman"/>
+          <w:color w:val="007789"/>
+          <w:sz w:val="28"/>
+          <w:szCs w:val="28"/>
+          <w:lang w:val="es-ES_tradnl"/>
+        </w:rPr>
+        <w:lastRenderedPageBreak/>
+        <w:t>UnitTest</w:t>
+      </w:r>
+    </w:p>
+    <w:p>
+      <w:pPr>
+        <w:jc w:val="both"/>
+        <w:rPr>
+          <w:rFonts w:ascii="Times New Roman" w:eastAsia="Times New Roman" w:hAnsi="Times New Roman" w:cs="Times New Roman"/>
+          <w:sz w:val="24"/>
+          <w:szCs w:val="24"/>
+          <w:lang w:val="en-US" w:eastAsia="es-CO"/>
+        </w:rPr>
+      </w:pPr>
+      <w:r>
+        <w:rPr>
+          <w:rFonts w:ascii="Times New Roman" w:eastAsia="Times New Roman" w:hAnsi="Times New Roman" w:cs="Times New Roman"/>
+          <w:sz w:val="24"/>
+          <w:szCs w:val="24"/>
+          <w:lang w:val="en-US" w:eastAsia="es-CO"/>
+        </w:rPr>
+        <w:t>Implement UnitTest for Hotel and HotelManagement Class</w:t>
+      </w:r>
+    </w:p>
+    <w:p>
+      <w:pPr>
+        <w:jc w:val="both"/>
+        <w:rPr>
+          <w:rFonts w:ascii="Times New Roman" w:eastAsia="Times New Roman" w:hAnsi="Times New Roman" w:cs="Times New Roman"/>
+          <w:sz w:val="24"/>
+          <w:szCs w:val="24"/>
+          <w:lang w:val="en-US" w:eastAsia="es-CO"/>
+        </w:rPr>
+      </w:pPr>
+      <w:r>
+        <w:rPr>
+          <w:rFonts w:ascii="Times New Roman" w:eastAsia="Times New Roman" w:hAnsi="Times New Roman" w:cs="Times New Roman"/>
+          <w:sz w:val="24"/>
+          <w:szCs w:val="24"/>
+          <w:lang w:val="en-US" w:eastAsia="es-CO"/>
+        </w:rPr>
+        <w:drawing>
+          <wp:inline distT="0" distB="0" distL="0" distR="0" wp14:anchorId="68F98C19" wp14:editId="6BDB0222">
+            <wp:extent cx="5733415" cy="5196840"/>
+            <wp:effectExtent l="0" t="0" r="635" b="3810"/>
+            <wp:docPr id="424104548" name="Imagen 1"/>
+            <wp:cNvGraphicFramePr>
+              <a:graphicFrameLocks xmlns:a="http://schemas.openxmlformats.org/drawingml/2006/main" noChangeAspect="1"/>
+            </wp:cNvGraphicFramePr>
+            <a:graphic xmlns:a="http://schemas.openxmlformats.org/drawingml/2006/main">
+              <a:graphicData uri="http://schemas.openxmlformats.org/drawingml/2006/picture">
+                <pic:pic xmlns:pic="http://schemas.openxmlformats.org/drawingml/2006/picture">
+                  <pic:nvPicPr>
+                    <pic:cNvPr id="424104548" name=""/>
+                    <pic:cNvPicPr/>
+                  </pic:nvPicPr>
+                  <pic:blipFill>
+                    <a:blip r:embed="rId24"/>
+                    <a:stretch>
+                      <a:fillRect/>
+                    </a:stretch>
+                  </pic:blipFill>
+                  <pic:spPr>
+                    <a:xfrm>
+                      <a:off x="0" y="0"/>
+                      <a:ext cx="5733415" cy="5196840"/>
+                    </a:xfrm>
+                    <a:prstGeom prst="rect">
+                      <a:avLst/>
+                    </a:prstGeom>
+                  </pic:spPr>
+                </pic:pic>
+              </a:graphicData>
+            </a:graphic>
+          </wp:inline>
+        </w:drawing>
+      </w:r>
+    </w:p>
+    <w:p>
+      <w:pPr>
+        <w:jc w:val="both"/>
+        <w:rPr>
+          <w:rFonts w:ascii="Times New Roman" w:eastAsia="Times New Roman" w:hAnsi="Times New Roman" w:cs="Times New Roman"/>
+          <w:sz w:val="24"/>
+          <w:szCs w:val="24"/>
+          <w:lang w:val="en-US" w:eastAsia="es-CO"/>
+        </w:rPr>
+      </w:pPr>
+    </w:p>
+    <w:p>
+      <w:pPr>
+        <w:jc w:val="both"/>
+        <w:rPr>
+          <w:rFonts w:ascii="Times New Roman" w:eastAsia="Times New Roman" w:hAnsi="Times New Roman" w:cs="Times New Roman"/>
+          <w:sz w:val="24"/>
+          <w:szCs w:val="24"/>
+          <w:lang w:val="en-US" w:eastAsia="es-CO"/>
+        </w:rPr>
+      </w:pPr>
+      <w:r>
+        <w:rPr>
+          <w:rFonts w:ascii="Times New Roman" w:eastAsia="Times New Roman" w:hAnsi="Times New Roman" w:cs="Times New Roman"/>
+          <w:sz w:val="24"/>
+          <w:szCs w:val="24"/>
+          <w:lang w:val="en-US" w:eastAsia="es-CO"/>
+        </w:rPr>
+        <w:t>Also implement negative cases</w:t>
+      </w:r>
+    </w:p>
+    <w:p>
+      <w:pPr>
+        <w:jc w:val="both"/>
+        <w:rPr>
+          <w:rFonts w:ascii="Times New Roman" w:eastAsia="Times New Roman" w:hAnsi="Times New Roman" w:cs="Times New Roman"/>
+          <w:sz w:val="24"/>
+          <w:szCs w:val="24"/>
+          <w:lang w:val="en-US" w:eastAsia="es-CO"/>
+        </w:rPr>
+      </w:pPr>
+      <w:r>
+        <w:rPr>
+          <w:rFonts w:ascii="Times New Roman" w:eastAsia="Times New Roman" w:hAnsi="Times New Roman" w:cs="Times New Roman"/>
+          <w:sz w:val="24"/>
+          <w:szCs w:val="24"/>
+          <w:lang w:val="en-US" w:eastAsia="es-CO"/>
+        </w:rPr>
+        <w:lastRenderedPageBreak/>
+        <w:drawing>
+          <wp:inline distT="0" distB="0" distL="0" distR="0" wp14:anchorId="1C91AEB3" wp14:editId="4AAA394F">
+            <wp:extent cx="5733415" cy="6085840"/>
+            <wp:effectExtent l="0" t="0" r="635" b="0"/>
+            <wp:docPr id="1707486397" name="Imagen 1"/>
+            <wp:cNvGraphicFramePr>
+              <a:graphicFrameLocks xmlns:a="http://schemas.openxmlformats.org/drawingml/2006/main" noChangeAspect="1"/>
+            </wp:cNvGraphicFramePr>
+            <a:graphic xmlns:a="http://schemas.openxmlformats.org/drawingml/2006/main">
+              <a:graphicData uri="http://schemas.openxmlformats.org/drawingml/2006/picture">
+                <pic:pic xmlns:pic="http://schemas.openxmlformats.org/drawingml/2006/picture">
+                  <pic:nvPicPr>
+                    <pic:cNvPr id="1707486397" name=""/>
+                    <pic:cNvPicPr/>
+                  </pic:nvPicPr>
+                  <pic:blipFill>
+                    <a:blip r:embed="rId25"/>
+                    <a:stretch>
+                      <a:fillRect/>
+                    </a:stretch>
+                  </pic:blipFill>
+                  <pic:spPr>
+                    <a:xfrm>
+                      <a:off x="0" y="0"/>
+                      <a:ext cx="5733415" cy="6085840"/>
+                    </a:xfrm>
+                    <a:prstGeom prst="rect">
+                      <a:avLst/>
+                    </a:prstGeom>
+                  </pic:spPr>
+                </pic:pic>
+              </a:graphicData>
+            </a:graphic>
+          </wp:inline>
+        </w:drawing>
+      </w:r>
+    </w:p>
+    <w:p>
+      <w:pPr>
+        <w:jc w:val="both"/>
+        <w:rPr>
+          <w:rFonts w:ascii="Times New Roman" w:eastAsia="Times New Roman" w:hAnsi="Times New Roman" w:cs="Times New Roman"/>
+          <w:sz w:val="24"/>
+          <w:szCs w:val="24"/>
+          <w:lang w:val="en-US" w:eastAsia="es-CO"/>
+        </w:rPr>
+      </w:pPr>
+    </w:p>
+    <w:p>
+      <w:pPr>
+        <w:jc w:val="both"/>
+        <w:rPr>
+          <w:rFonts w:ascii="Times New Roman" w:eastAsia="Times New Roman" w:hAnsi="Times New Roman" w:cs="Times New Roman"/>
+          <w:sz w:val="24"/>
+          <w:szCs w:val="24"/>
+          <w:lang w:val="en-US" w:eastAsia="es-CO"/>
+        </w:rPr>
+      </w:pPr>
+      <w:r>
+        <w:rPr>
+          <w:rFonts w:ascii="Times New Roman" w:eastAsia="Times New Roman" w:hAnsi="Times New Roman" w:cs="Times New Roman"/>
+          <w:sz w:val="24"/>
+          <w:szCs w:val="24"/>
+          <w:lang w:val="en-US" w:eastAsia="es-CO"/>
+        </w:rPr>
+        <w:t xml:space="preserve">Implement UnitTest for </w:t>
+      </w:r>
+      <w:r>
+        <w:rPr>
+          <w:rFonts w:ascii="Times New Roman" w:eastAsia="Times New Roman" w:hAnsi="Times New Roman" w:cs="Times New Roman"/>
+          <w:sz w:val="24"/>
+          <w:szCs w:val="24"/>
+          <w:lang w:val="en-US" w:eastAsia="es-CO"/>
+        </w:rPr>
+        <w:t>Customer</w:t>
+      </w:r>
+      <w:r>
+        <w:rPr>
+          <w:rFonts w:ascii="Times New Roman" w:eastAsia="Times New Roman" w:hAnsi="Times New Roman" w:cs="Times New Roman"/>
+          <w:sz w:val="24"/>
+          <w:szCs w:val="24"/>
+          <w:lang w:val="en-US" w:eastAsia="es-CO"/>
+        </w:rPr>
+        <w:t xml:space="preserve"> and </w:t>
+      </w:r>
+      <w:r>
+        <w:rPr>
+          <w:rFonts w:ascii="Times New Roman" w:eastAsia="Times New Roman" w:hAnsi="Times New Roman" w:cs="Times New Roman"/>
+          <w:sz w:val="24"/>
+          <w:szCs w:val="24"/>
+          <w:lang w:val="en-US" w:eastAsia="es-CO"/>
+        </w:rPr>
+        <w:t>Customer</w:t>
+      </w:r>
+      <w:r>
+        <w:rPr>
+          <w:rFonts w:ascii="Times New Roman" w:eastAsia="Times New Roman" w:hAnsi="Times New Roman" w:cs="Times New Roman"/>
+          <w:sz w:val="24"/>
+          <w:szCs w:val="24"/>
+          <w:lang w:val="en-US" w:eastAsia="es-CO"/>
+        </w:rPr>
+        <w:t>Management Class</w:t>
+      </w:r>
+    </w:p>
+    <w:p>
+      <w:pPr>
+        <w:jc w:val="both"/>
+        <w:rPr>
+          <w:rFonts w:ascii="Times New Roman" w:eastAsia="Times New Roman" w:hAnsi="Times New Roman" w:cs="Times New Roman"/>
+          <w:sz w:val="24"/>
+          <w:szCs w:val="24"/>
+          <w:lang w:val="en-US" w:eastAsia="es-CO"/>
+        </w:rPr>
+      </w:pPr>
+    </w:p>
+    <w:p>
+      <w:pPr>
+        <w:jc w:val="both"/>
+        <w:rPr>
+          <w:rFonts w:ascii="Times New Roman" w:eastAsia="Times New Roman" w:hAnsi="Times New Roman" w:cs="Times New Roman"/>
+          <w:sz w:val="24"/>
+          <w:szCs w:val="24"/>
+          <w:lang w:val="en-US" w:eastAsia="es-CO"/>
+        </w:rPr>
+      </w:pPr>
+      <w:r>
+        <w:rPr>
+          <w:rFonts w:ascii="Times New Roman" w:eastAsia="Times New Roman" w:hAnsi="Times New Roman" w:cs="Times New Roman"/>
+          <w:sz w:val="24"/>
+          <w:szCs w:val="24"/>
+          <w:lang w:val="en-US" w:eastAsia="es-CO"/>
+        </w:rPr>
+        <w:lastRenderedPageBreak/>
+        <w:drawing>
+          <wp:inline distT="0" distB="0" distL="0" distR="0" wp14:anchorId="3B54397C" wp14:editId="2731C6A7">
+            <wp:extent cx="5733415" cy="4774565"/>
+            <wp:effectExtent l="0" t="0" r="635" b="6985"/>
+            <wp:docPr id="1311923993" name="Imagen 1"/>
+            <wp:cNvGraphicFramePr>
+              <a:graphicFrameLocks xmlns:a="http://schemas.openxmlformats.org/drawingml/2006/main" noChangeAspect="1"/>
+            </wp:cNvGraphicFramePr>
+            <a:graphic xmlns:a="http://schemas.openxmlformats.org/drawingml/2006/main">
+              <a:graphicData uri="http://schemas.openxmlformats.org/drawingml/2006/picture">
+                <pic:pic xmlns:pic="http://schemas.openxmlformats.org/drawingml/2006/picture">
+                  <pic:nvPicPr>
+                    <pic:cNvPr id="1311923993" name=""/>
+                    <pic:cNvPicPr/>
+                  </pic:nvPicPr>
+                  <pic:blipFill>
+                    <a:blip r:embed="rId26"/>
+                    <a:stretch>
+                      <a:fillRect/>
+                    </a:stretch>
+                  </pic:blipFill>
+                  <pic:spPr>
+                    <a:xfrm>
+                      <a:off x="0" y="0"/>
+                      <a:ext cx="5733415" cy="4774565"/>
+                    </a:xfrm>
+                    <a:prstGeom prst="rect">
+                      <a:avLst/>
+                    </a:prstGeom>
+                  </pic:spPr>
+                </pic:pic>
+              </a:graphicData>
+            </a:graphic>
+          </wp:inline>
+        </w:drawing>
+      </w:r>
+    </w:p>
+    <w:p>
+      <w:pPr>
+        <w:jc w:val="both"/>
+        <w:rPr>
+          <w:rFonts w:ascii="Times New Roman" w:eastAsia="Times New Roman" w:hAnsi="Times New Roman" w:cs="Times New Roman"/>
+          <w:sz w:val="24"/>
+          <w:szCs w:val="24"/>
+          <w:lang w:val="en-US" w:eastAsia="es-CO"/>
+        </w:rPr>
+      </w:pPr>
+    </w:p>
+    <w:p>
+      <w:pPr>
+        <w:jc w:val="both"/>
+        <w:rPr>
+          <w:rFonts w:ascii="Times New Roman" w:eastAsia="Times New Roman" w:hAnsi="Times New Roman" w:cs="Times New Roman"/>
+          <w:sz w:val="24"/>
+          <w:szCs w:val="24"/>
+          <w:lang w:val="en-US" w:eastAsia="es-CO"/>
+        </w:rPr>
+      </w:pPr>
+      <w:r>
+        <w:rPr>
+          <w:rFonts w:ascii="Times New Roman" w:eastAsia="Times New Roman" w:hAnsi="Times New Roman" w:cs="Times New Roman"/>
+          <w:sz w:val="24"/>
+          <w:szCs w:val="24"/>
+          <w:lang w:val="en-US" w:eastAsia="es-CO"/>
+        </w:rPr>
+        <w:t>Also implement negative cases</w:t>
+      </w:r>
+    </w:p>
+    <w:p>
+      <w:pPr>
+        <w:jc w:val="both"/>
+        <w:rPr>
+          <w:rFonts w:ascii="Times New Roman" w:eastAsia="Times New Roman" w:hAnsi="Times New Roman" w:cs="Times New Roman"/>
+          <w:sz w:val="24"/>
+          <w:szCs w:val="24"/>
+          <w:lang w:val="en-US" w:eastAsia="es-CO"/>
+        </w:rPr>
+      </w:pPr>
+    </w:p>
+    <w:p>
+      <w:pPr>
+        <w:jc w:val="both"/>
+        <w:rPr>
+          <w:rFonts w:ascii="Times New Roman" w:eastAsia="Times New Roman" w:hAnsi="Times New Roman" w:cs="Times New Roman"/>
+          <w:sz w:val="24"/>
+          <w:szCs w:val="24"/>
+          <w:lang w:val="en-US" w:eastAsia="es-CO"/>
+        </w:rPr>
+      </w:pPr>
+      <w:r>
+        <w:rPr>
+          <w:rFonts w:ascii="Times New Roman" w:eastAsia="Times New Roman" w:hAnsi="Times New Roman" w:cs="Times New Roman"/>
+          <w:sz w:val="24"/>
+          <w:szCs w:val="24"/>
+          <w:lang w:val="en-US" w:eastAsia="es-CO"/>
+        </w:rPr>
+        <w:drawing>
+          <wp:inline distT="0" distB="0" distL="0" distR="0" wp14:anchorId="35DF9B71" wp14:editId="45E16E6F">
+            <wp:extent cx="5733415" cy="3370580"/>
+            <wp:effectExtent l="0" t="0" r="635" b="1270"/>
+            <wp:docPr id="914085115" name="Imagen 1"/>
+            <wp:cNvGraphicFramePr>
+              <a:graphicFrameLocks xmlns:a="http://schemas.openxmlformats.org/drawingml/2006/main" noChangeAspect="1"/>
+            </wp:cNvGraphicFramePr>
+            <a:graphic xmlns:a="http://schemas.openxmlformats.org/drawingml/2006/main">
+              <a:graphicData uri="http://schemas.openxmlformats.org/drawingml/2006/picture">
+                <pic:pic xmlns:pic="http://schemas.openxmlformats.org/drawingml/2006/picture">
+                  <pic:nvPicPr>
+                    <pic:cNvPr id="914085115" name=""/>
+                    <pic:cNvPicPr/>
+                  </pic:nvPicPr>
+                  <pic:blipFill>
+                    <a:blip r:embed="rId27"/>
+                    <a:stretch>
+                      <a:fillRect/>
+                    </a:stretch>
+                  </pic:blipFill>
+                  <pic:spPr>
+                    <a:xfrm>
+                      <a:off x="0" y="0"/>
+                      <a:ext cx="5733415" cy="3370580"/>
+                    </a:xfrm>
+                    <a:prstGeom prst="rect">
+                      <a:avLst/>
+                    </a:prstGeom>
+                  </pic:spPr>
+                </pic:pic>
+              </a:graphicData>
+            </a:graphic>
+          </wp:inline>
+        </w:drawing>
+      </w:r>
+    </w:p>
+    <w:p>
+      <w:pPr>
+        <w:jc w:val="both"/>
+        <w:rPr>
+          <w:rFonts w:ascii="Times New Roman" w:eastAsia="Times New Roman" w:hAnsi="Times New Roman" w:cs="Times New Roman"/>
+          <w:sz w:val="24"/>
+          <w:szCs w:val="24"/>
+          <w:lang w:val="en-US" w:eastAsia="es-CO"/>
+        </w:rPr>
+      </w:pPr>
+      <w:r>
+        <w:rPr>
+          <w:rFonts w:ascii="Times New Roman" w:eastAsia="Times New Roman" w:hAnsi="Times New Roman" w:cs="Times New Roman"/>
+          <w:sz w:val="24"/>
+          <w:szCs w:val="24"/>
+          <w:lang w:val="en-US" w:eastAsia="es-CO"/>
+        </w:rPr>
+        <w:lastRenderedPageBreak/>
+        <w:t xml:space="preserve">Implement UnitTest for </w:t>
+      </w:r>
+      <w:r>
+        <w:rPr>
+          <w:rFonts w:ascii="Times New Roman" w:eastAsia="Times New Roman" w:hAnsi="Times New Roman" w:cs="Times New Roman"/>
+          <w:sz w:val="24"/>
+          <w:szCs w:val="24"/>
+          <w:lang w:val="en-US" w:eastAsia="es-CO"/>
+        </w:rPr>
+        <w:t>Reservation</w:t>
+      </w:r>
+      <w:r>
+        <w:rPr>
+          <w:rFonts w:ascii="Times New Roman" w:eastAsia="Times New Roman" w:hAnsi="Times New Roman" w:cs="Times New Roman"/>
+          <w:sz w:val="24"/>
+          <w:szCs w:val="24"/>
+          <w:lang w:val="en-US" w:eastAsia="es-CO"/>
+        </w:rPr>
+        <w:t xml:space="preserve"> and </w:t>
+      </w:r>
+      <w:r>
+        <w:rPr>
+          <w:rFonts w:ascii="Times New Roman" w:eastAsia="Times New Roman" w:hAnsi="Times New Roman" w:cs="Times New Roman"/>
+          <w:sz w:val="24"/>
+          <w:szCs w:val="24"/>
+          <w:lang w:val="en-US" w:eastAsia="es-CO"/>
+        </w:rPr>
+        <w:t>Reservation</w:t>
+      </w:r>
+      <w:r>
+        <w:rPr>
+          <w:rFonts w:ascii="Times New Roman" w:eastAsia="Times New Roman" w:hAnsi="Times New Roman" w:cs="Times New Roman"/>
+          <w:sz w:val="24"/>
+          <w:szCs w:val="24"/>
+          <w:lang w:val="en-US" w:eastAsia="es-CO"/>
+        </w:rPr>
+        <w:t>Management Class</w:t>
+      </w:r>
+    </w:p>
+    <w:p>
+      <w:pPr>
+        <w:jc w:val="both"/>
+        <w:rPr>
+          <w:rFonts w:ascii="Times New Roman" w:eastAsia="Times New Roman" w:hAnsi="Times New Roman" w:cs="Times New Roman"/>
+          <w:sz w:val="24"/>
+          <w:szCs w:val="24"/>
+          <w:lang w:val="en-US" w:eastAsia="es-CO"/>
+        </w:rPr>
+      </w:pPr>
+      <w:r>
+        <w:rPr>
+          <w:rFonts w:ascii="Times New Roman" w:eastAsia="Times New Roman" w:hAnsi="Times New Roman" w:cs="Times New Roman"/>
+          <w:sz w:val="24"/>
+          <w:szCs w:val="24"/>
+          <w:lang w:val="en-US" w:eastAsia="es-CO"/>
+        </w:rPr>
+        <w:drawing>
+          <wp:inline distT="0" distB="0" distL="0" distR="0" wp14:anchorId="65A3145B" wp14:editId="3E9B1143">
+            <wp:extent cx="5733415" cy="4333875"/>
+            <wp:effectExtent l="0" t="0" r="635" b="9525"/>
+            <wp:docPr id="475202886" name="Imagen 1"/>
+            <wp:cNvGraphicFramePr>
+              <a:graphicFrameLocks xmlns:a="http://schemas.openxmlformats.org/drawingml/2006/main" noChangeAspect="1"/>
+            </wp:cNvGraphicFramePr>
+            <a:graphic xmlns:a="http://schemas.openxmlformats.org/drawingml/2006/main">
+              <a:graphicData uri="http://schemas.openxmlformats.org/drawingml/2006/picture">
+                <pic:pic xmlns:pic="http://schemas.openxmlformats.org/drawingml/2006/picture">
+                  <pic:nvPicPr>
+                    <pic:cNvPr id="475202886" name=""/>
+                    <pic:cNvPicPr/>
+                  </pic:nvPicPr>
+                  <pic:blipFill>
+                    <a:blip r:embed="rId28"/>
+                    <a:stretch>
+                      <a:fillRect/>
+                    </a:stretch>
+                  </pic:blipFill>
+                  <pic:spPr>
+                    <a:xfrm>
+                      <a:off x="0" y="0"/>
+                      <a:ext cx="5733415" cy="4333875"/>
+                    </a:xfrm>
+                    <a:prstGeom prst="rect">
+                      <a:avLst/>
+                    </a:prstGeom>
+                  </pic:spPr>
+                </pic:pic>
+              </a:graphicData>
+            </a:graphic>
+          </wp:inline>
+        </w:drawing>
+      </w:r>
+    </w:p>
+    <w:p>
+      <w:pPr>
+        <w:jc w:val="both"/>
+        <w:rPr>
+          <w:rFonts w:ascii="Times New Roman" w:eastAsia="Constantia" w:hAnsi="Times New Roman" w:cs="Times New Roman"/>
+          <w:color w:val="007789"/>
+          <w:sz w:val="28"/>
+          <w:szCs w:val="28"/>
+          <w:lang w:val="en-US"/>
+        </w:rPr>
+      </w:pPr>
+    </w:p>
+    <w:p>
+      <w:pPr>
+        <w:jc w:val="both"/>
+        <w:rPr>
+          <w:rFonts w:ascii="Times New Roman" w:eastAsia="Times New Roman" w:hAnsi="Times New Roman" w:cs="Times New Roman"/>
+          <w:sz w:val="24"/>
+          <w:szCs w:val="24"/>
+          <w:lang w:val="en-US" w:eastAsia="es-CO"/>
+        </w:rPr>
+      </w:pPr>
+      <w:r>
+        <w:rPr>
+          <w:rFonts w:ascii="Times New Roman" w:eastAsia="Times New Roman" w:hAnsi="Times New Roman" w:cs="Times New Roman"/>
+          <w:sz w:val="24"/>
+          <w:szCs w:val="24"/>
+          <w:lang w:val="en-US" w:eastAsia="es-CO"/>
+        </w:rPr>
+        <w:t>Also implement negative cases</w:t>
+      </w:r>
+    </w:p>
+    <w:p>
+      <w:pPr>
+        <w:jc w:val="both"/>
+        <w:rPr>
+          <w:rFonts w:ascii="Times New Roman" w:eastAsia="Constantia" w:hAnsi="Times New Roman" w:cs="Times New Roman"/>
+          <w:color w:val="007789"/>
+          <w:sz w:val="28"/>
+          <w:szCs w:val="28"/>
+          <w:lang w:val="en-US"/>
+        </w:rPr>
+      </w:pPr>
+      <w:r>
+        <w:rPr>
+          <w:rFonts w:ascii="Times New Roman" w:eastAsia="Constantia" w:hAnsi="Times New Roman" w:cs="Times New Roman"/>
+          <w:color w:val="007789"/>
+          <w:sz w:val="28"/>
+          <w:szCs w:val="28"/>
+          <w:lang w:val="en-US"/>
+        </w:rPr>
+        <w:drawing>
+          <wp:inline distT="0" distB="0" distL="0" distR="0" wp14:anchorId="1CDF1656" wp14:editId="14B0A53E">
+            <wp:extent cx="5733415" cy="2648585"/>
+            <wp:effectExtent l="0" t="0" r="635" b="0"/>
+            <wp:docPr id="1197960977" name="Imagen 1"/>
+            <wp:cNvGraphicFramePr>
+              <a:graphicFrameLocks xmlns:a="http://schemas.openxmlformats.org/drawingml/2006/main" noChangeAspect="1"/>
+            </wp:cNvGraphicFramePr>
+            <a:graphic xmlns:a="http://schemas.openxmlformats.org/drawingml/2006/main">
+              <a:graphicData uri="http://schemas.openxmlformats.org/drawingml/2006/picture">
+                <pic:pic xmlns:pic="http://schemas.openxmlformats.org/drawingml/2006/picture">
+                  <pic:nvPicPr>
+                    <pic:cNvPr id="1197960977" name=""/>
+                    <pic:cNvPicPr/>
+                  </pic:nvPicPr>
+                  <pic:blipFill>
+                    <a:blip r:embed="rId29"/>
+                    <a:stretch>
+                      <a:fillRect/>
+                    </a:stretch>
+                  </pic:blipFill>
+                  <pic:spPr>
+                    <a:xfrm>
+                      <a:off x="0" y="0"/>
+                      <a:ext cx="5733415" cy="2648585"/>
+                    </a:xfrm>
+                    <a:prstGeom prst="rect">
+                      <a:avLst/>
+                    </a:prstGeom>
+                  </pic:spPr>
+                </pic:pic>
+              </a:graphicData>
+            </a:graphic>
+          </wp:inline>
+        </w:drawing>
+      </w:r>
+    </w:p>
+    <w:p>
+      <w:pPr>
+        <w:jc w:val="both"/>
+        <w:rPr>
+          <w:rFonts w:ascii="Times New Roman" w:eastAsia="Constantia" w:hAnsi="Times New Roman" w:cs="Times New Roman"/>
+          <w:color w:val="007789"/>
+          <w:sz w:val="28"/>
+          <w:szCs w:val="28"/>
+          <w:lang w:val="en-US"/>
+        </w:rPr>
+      </w:pPr>
+    </w:p>
+    <w:p>
+      <w:pPr>
+        <w:jc w:val="both"/>
+        <w:rPr>
+          <w:rFonts w:ascii="Times New Roman" w:eastAsia="Times New Roman" w:hAnsi="Times New Roman" w:cs="Times New Roman"/>
+          <w:sz w:val="24"/>
+          <w:szCs w:val="24"/>
+          <w:lang w:val="en-US" w:eastAsia="es-CO"/>
+        </w:rPr>
+      </w:pPr>
+      <w:r>
+        <w:rPr>
+          <w:rFonts w:ascii="Times New Roman" w:eastAsia="Times New Roman" w:hAnsi="Times New Roman" w:cs="Times New Roman"/>
+          <w:sz w:val="24"/>
+          <w:szCs w:val="24"/>
+          <w:lang w:val="en-US" w:eastAsia="es-CO"/>
+        </w:rPr>
+        <w:t>Before that implement any cases for principal app.py</w:t>
+      </w:r>
+    </w:p>
+    <w:p>
+      <w:pPr>
+        <w:jc w:val="both"/>
+        <w:rPr>
+          <w:rFonts w:ascii="Times New Roman" w:eastAsia="Times New Roman" w:hAnsi="Times New Roman" w:cs="Times New Roman"/>
+          <w:sz w:val="24"/>
+          <w:szCs w:val="24"/>
+          <w:lang w:val="en-US" w:eastAsia="es-CO"/>
+        </w:rPr>
+      </w:pPr>
+      <w:r>
+        <w:rPr>
+          <w:rFonts w:ascii="Times New Roman" w:eastAsia="Times New Roman" w:hAnsi="Times New Roman" w:cs="Times New Roman"/>
+          <w:sz w:val="24"/>
+          <w:szCs w:val="24"/>
+          <w:lang w:val="en-US" w:eastAsia="es-CO"/>
+        </w:rPr>
+        <w:lastRenderedPageBreak/>
+        <w:drawing>
+          <wp:inline distT="0" distB="0" distL="0" distR="0" wp14:anchorId="76A77CA0" wp14:editId="2DA5169C">
+            <wp:extent cx="5733415" cy="4434840"/>
+            <wp:effectExtent l="0" t="0" r="635" b="3810"/>
+            <wp:docPr id="2050261810" name="Imagen 1"/>
+            <wp:cNvGraphicFramePr>
+              <a:graphicFrameLocks xmlns:a="http://schemas.openxmlformats.org/drawingml/2006/main" noChangeAspect="1"/>
+            </wp:cNvGraphicFramePr>
+            <a:graphic xmlns:a="http://schemas.openxmlformats.org/drawingml/2006/main">
+              <a:graphicData uri="http://schemas.openxmlformats.org/drawingml/2006/picture">
+                <pic:pic xmlns:pic="http://schemas.openxmlformats.org/drawingml/2006/picture">
+                  <pic:nvPicPr>
+                    <pic:cNvPr id="2050261810" name=""/>
+                    <pic:cNvPicPr/>
+                  </pic:nvPicPr>
+                  <pic:blipFill>
+                    <a:blip r:embed="rId30"/>
+                    <a:stretch>
+                      <a:fillRect/>
+                    </a:stretch>
+                  </pic:blipFill>
+                  <pic:spPr>
+                    <a:xfrm>
+                      <a:off x="0" y="0"/>
+                      <a:ext cx="5733415" cy="4434840"/>
+                    </a:xfrm>
+                    <a:prstGeom prst="rect">
+                      <a:avLst/>
+                    </a:prstGeom>
+                  </pic:spPr>
+                </pic:pic>
+              </a:graphicData>
+            </a:graphic>
+          </wp:inline>
+        </w:drawing>
+      </w:r>
+    </w:p>
+    <w:p>
+      <w:pPr>
+        <w:jc w:val="both"/>
+        <w:rPr>
+          <w:rFonts w:ascii="Times New Roman" w:eastAsia="Times New Roman" w:hAnsi="Times New Roman" w:cs="Times New Roman"/>
+          <w:sz w:val="24"/>
+          <w:szCs w:val="24"/>
+          <w:lang w:val="en-US" w:eastAsia="es-CO"/>
+        </w:rPr>
+      </w:pPr>
+    </w:p>
+    <w:p>
+      <w:pPr>
+        <w:jc w:val="both"/>
+        <w:rPr>
+          <w:rFonts w:ascii="Times New Roman" w:eastAsia="Times New Roman" w:hAnsi="Times New Roman" w:cs="Times New Roman"/>
+          <w:sz w:val="24"/>
+          <w:szCs w:val="24"/>
+          <w:lang w:val="en-US" w:eastAsia="es-CO"/>
+        </w:rPr>
+      </w:pPr>
+      <w:r>
+        <w:rPr>
+          <w:rFonts w:ascii="Times New Roman" w:eastAsia="Times New Roman" w:hAnsi="Times New Roman" w:cs="Times New Roman"/>
+          <w:sz w:val="24"/>
+          <w:szCs w:val="24"/>
+          <w:lang w:val="en-US" w:eastAsia="es-CO"/>
+        </w:rPr>
+        <w:t>All test implements are successful</w:t>
+      </w:r>
+    </w:p>
+    <w:p>
+      <w:pPr>
+        <w:jc w:val="both"/>
+        <w:rPr>
+          <w:rFonts w:ascii="Times New Roman" w:eastAsia="Constantia" w:hAnsi="Times New Roman" w:cs="Times New Roman"/>
+          <w:color w:val="007789"/>
+          <w:sz w:val="28"/>
+          <w:szCs w:val="28"/>
+          <w:lang w:val="en-US"/>
+        </w:rPr>
+      </w:pPr>
+      <w:r>
+        <w:rPr>
+          <w:rFonts w:ascii="Times New Roman" w:eastAsia="Constantia" w:hAnsi="Times New Roman" w:cs="Times New Roman"/>
+          <w:color w:val="007789"/>
+          <w:sz w:val="28"/>
+          <w:szCs w:val="28"/>
+          <w:lang w:val="en-US"/>
+        </w:rPr>
+        <w:drawing>
+          <wp:inline distT="0" distB="0" distL="0" distR="0" wp14:anchorId="55C727A3" wp14:editId="05EA1663">
+            <wp:extent cx="5733415" cy="1468755"/>
+            <wp:effectExtent l="0" t="0" r="635" b="0"/>
+            <wp:docPr id="1933419410" name="Imagen 1"/>
+            <wp:cNvGraphicFramePr>
+              <a:graphicFrameLocks xmlns:a="http://schemas.openxmlformats.org/drawingml/2006/main" noChangeAspect="1"/>
+            </wp:cNvGraphicFramePr>
+            <a:graphic xmlns:a="http://schemas.openxmlformats.org/drawingml/2006/main">
+              <a:graphicData uri="http://schemas.openxmlformats.org/drawingml/2006/picture">
+                <pic:pic xmlns:pic="http://schemas.openxmlformats.org/drawingml/2006/picture">
+                  <pic:nvPicPr>
+                    <pic:cNvPr id="1933419410" name=""/>
+                    <pic:cNvPicPr/>
+                  </pic:nvPicPr>
+                  <pic:blipFill>
+                    <a:blip r:embed="rId31"/>
+                    <a:stretch>
+                      <a:fillRect/>
+                    </a:stretch>
+                  </pic:blipFill>
+                  <pic:spPr>
+                    <a:xfrm>
+                      <a:off x="0" y="0"/>
+                      <a:ext cx="5733415" cy="1468755"/>
+                    </a:xfrm>
+                    <a:prstGeom prst="rect">
+                      <a:avLst/>
+                    </a:prstGeom>
+                  </pic:spPr>
+                </pic:pic>
+              </a:graphicData>
+            </a:graphic>
+          </wp:inline>
+        </w:drawing>
+      </w:r>
+    </w:p>
+    <w:p>
+      <w:pPr>
+        <w:jc w:val="both"/>
+        <w:rPr>
+          <w:rFonts w:ascii="Times New Roman" w:eastAsia="Constantia" w:hAnsi="Times New Roman" w:cs="Times New Roman"/>
+          <w:color w:val="007789"/>
+          <w:sz w:val="28"/>
+          <w:szCs w:val="28"/>
+          <w:lang w:val="en-US"/>
+        </w:rPr>
+      </w:pPr>
+    </w:p>
+    <w:p>
+      <w:pPr>
+        <w:jc w:val="both"/>
+        <w:rPr>
+          <w:rFonts w:ascii="Times New Roman" w:eastAsia="Times New Roman" w:hAnsi="Times New Roman" w:cs="Times New Roman"/>
+          <w:sz w:val="24"/>
+          <w:szCs w:val="24"/>
+          <w:lang w:val="en-US" w:eastAsia="es-CO"/>
+        </w:rPr>
+      </w:pPr>
+      <w:r>
+        <w:rPr>
+          <w:rFonts w:ascii="Times New Roman" w:eastAsia="Times New Roman" w:hAnsi="Times New Roman" w:cs="Times New Roman"/>
+          <w:sz w:val="24"/>
+          <w:szCs w:val="24"/>
+          <w:lang w:val="en-US" w:eastAsia="es-CO"/>
+        </w:rPr>
+        <w:t>A</w:t>
+      </w:r>
+      <w:r>
+        <w:rPr>
+          <w:rFonts w:ascii="Times New Roman" w:eastAsia="Times New Roman" w:hAnsi="Times New Roman" w:cs="Times New Roman"/>
+          <w:sz w:val="24"/>
+          <w:szCs w:val="24"/>
+          <w:lang w:val="en-US" w:eastAsia="es-CO"/>
+        </w:rPr>
+        <w:t>nd report the coverage is high</w:t>
+      </w:r>
+    </w:p>
+    <w:p>
+      <w:pPr>
+        <w:jc w:val="both"/>
+        <w:rPr>
+          <w:rFonts w:ascii="Times New Roman" w:eastAsia="Times New Roman" w:hAnsi="Times New Roman" w:cs="Times New Roman"/>
+          <w:sz w:val="24"/>
+          <w:szCs w:val="24"/>
+          <w:lang w:val="en-US" w:eastAsia="es-CO"/>
+        </w:rPr>
+      </w:pPr>
+      <w:r>
+        <w:rPr>
+          <w:rFonts w:ascii="Times New Roman" w:eastAsia="Times New Roman" w:hAnsi="Times New Roman" w:cs="Times New Roman"/>
+          <w:sz w:val="24"/>
+          <w:szCs w:val="24"/>
+          <w:lang w:val="en-US" w:eastAsia="es-CO"/>
+        </w:rPr>
+        <w:lastRenderedPageBreak/>
+        <w:drawing>
+          <wp:inline distT="0" distB="0" distL="0" distR="0" wp14:anchorId="35993F23" wp14:editId="7530A90E">
+            <wp:extent cx="5733415" cy="2927985"/>
+            <wp:effectExtent l="0" t="0" r="635" b="5715"/>
+            <wp:docPr id="335655939" name="Imagen 1" descr="Texto&#10;&#10;El contenido generado por IA puede ser incorrecto."/>
+            <wp:cNvGraphicFramePr>
+              <a:graphicFrameLocks xmlns:a="http://schemas.openxmlformats.org/drawingml/2006/main" noChangeAspect="1"/>
+            </wp:cNvGraphicFramePr>
+            <a:graphic xmlns:a="http://schemas.openxmlformats.org/drawingml/2006/main">
+              <a:graphicData uri="http://schemas.openxmlformats.org/drawingml/2006/picture">
+                <pic:pic xmlns:pic="http://schemas.openxmlformats.org/drawingml/2006/picture">
+                  <pic:nvPicPr>
+                    <pic:cNvPr id="335655939" name="Imagen 1" descr="Texto&#10;&#10;El contenido generado por IA puede ser incorrecto."/>
+                    <pic:cNvPicPr/>
+                  </pic:nvPicPr>
+                  <pic:blipFill>
+                    <a:blip r:embed="rId32"/>
+                    <a:stretch>
+                      <a:fillRect/>
+                    </a:stretch>
+                  </pic:blipFill>
+                  <pic:spPr>
+                    <a:xfrm>
+                      <a:off x="0" y="0"/>
+                      <a:ext cx="5733415" cy="2927985"/>
+                    </a:xfrm>
+                    <a:prstGeom prst="rect">
+                      <a:avLst/>
+                    </a:prstGeom>
+                  </pic:spPr>
+                </pic:pic>
+              </a:graphicData>
+            </a:graphic>
+          </wp:inline>
+        </w:drawing>
+      </w:r>
+    </w:p>
+    <w:p>
+      <w:pPr>
+        <w:jc w:val="both"/>
+        <w:rPr>
+          <w:rFonts w:ascii="Times New Roman" w:eastAsia="Constantia" w:hAnsi="Times New Roman" w:cs="Times New Roman"/>
+          <w:color w:val="007789"/>
+          <w:sz w:val="28"/>
+          <w:szCs w:val="28"/>
+          <w:lang w:val="en-US"/>
+        </w:rPr>
+      </w:pPr>
+    </w:p>
+    <w:p>
+      <w:pPr>
+        <w:pStyle w:val="Prrafodelista"/>
+        <w:numPr>
+          <w:ilvl w:val="0"/>
+          <w:numId w:val="17"/>
+        </w:numPr>
+        <w:jc w:val="both"/>
+        <w:rPr>
+          <w:rFonts w:ascii="Times New Roman" w:eastAsia="Constantia" w:hAnsi="Times New Roman" w:cs="Times New Roman"/>
+          <w:color w:val="007789"/>
+          <w:sz w:val="28"/>
+          <w:szCs w:val="28"/>
+          <w:lang w:val="es-ES_tradnl"/>
+        </w:rPr>
+      </w:pPr>
+      <w:r>
+        <w:rPr>
+          <w:rFonts w:ascii="Times New Roman" w:eastAsia="Constantia" w:hAnsi="Times New Roman" w:cs="Times New Roman"/>
+          <w:color w:val="007789"/>
+          <w:sz w:val="28"/>
+          <w:szCs w:val="28"/>
+          <w:lang w:val="es-ES_tradnl"/>
+        </w:rPr>
+        <w:t>Pylint</w:t>
+      </w:r>
+    </w:p>
+    <w:p>
+      <w:pPr>
+        <w:jc w:val="both"/>
+        <w:rPr>
+          <w:rFonts w:ascii="Times New Roman" w:eastAsia="Times New Roman" w:hAnsi="Times New Roman" w:cs="Times New Roman"/>
+          <w:sz w:val="24"/>
+          <w:szCs w:val="24"/>
+          <w:lang w:val="en-US" w:eastAsia="es-CO"/>
+        </w:rPr>
+      </w:pPr>
+      <w:r>
+        <w:rPr>
+          <w:rFonts w:ascii="Times New Roman" w:eastAsia="Times New Roman" w:hAnsi="Times New Roman" w:cs="Times New Roman"/>
+          <w:sz w:val="24"/>
+          <w:szCs w:val="24"/>
+          <w:lang w:val="en-US" w:eastAsia="es-CO"/>
+        </w:rPr>
+        <w:t>When execute pylint appear many issues:</w:t>
+      </w:r>
+    </w:p>
+    <w:p>
+      <w:pPr>
+        <w:jc w:val="both"/>
+        <w:rPr>
+          <w:rFonts w:ascii="Times New Roman" w:eastAsia="Times New Roman" w:hAnsi="Times New Roman" w:cs="Times New Roman"/>
+          <w:sz w:val="24"/>
+          <w:szCs w:val="24"/>
+          <w:lang w:val="en-US" w:eastAsia="es-CO"/>
+        </w:rPr>
+      </w:pPr>
+      <w:r>
+        <w:rPr>
+          <w:rFonts w:ascii="Times New Roman" w:eastAsia="Times New Roman" w:hAnsi="Times New Roman" w:cs="Times New Roman"/>
+          <w:sz w:val="24"/>
+          <w:szCs w:val="24"/>
+          <w:lang w:val="en-US" w:eastAsia="es-CO"/>
+        </w:rPr>
+        <w:drawing>
+          <wp:inline distT="0" distB="0" distL="0" distR="0" wp14:anchorId="1C4794A5" wp14:editId="219B6D01">
+            <wp:extent cx="5733415" cy="4096385"/>
+            <wp:effectExtent l="0" t="0" r="635" b="0"/>
+            <wp:docPr id="1432915683" name="Imagen 1"/>
+            <wp:cNvGraphicFramePr>
+              <a:graphicFrameLocks xmlns:a="http://schemas.openxmlformats.org/drawingml/2006/main" noChangeAspect="1"/>
+            </wp:cNvGraphicFramePr>
+            <a:graphic xmlns:a="http://schemas.openxmlformats.org/drawingml/2006/main">
+              <a:graphicData uri="http://schemas.openxmlformats.org/drawingml/2006/picture">
+                <pic:pic xmlns:pic="http://schemas.openxmlformats.org/drawingml/2006/picture">
+                  <pic:nvPicPr>
+                    <pic:cNvPr id="1432915683" name=""/>
+                    <pic:cNvPicPr/>
+                  </pic:nvPicPr>
+                  <pic:blipFill>
+                    <a:blip r:embed="rId33"/>
+                    <a:stretch>
+                      <a:fillRect/>
+                    </a:stretch>
+                  </pic:blipFill>
+                  <pic:spPr>
+                    <a:xfrm>
+                      <a:off x="0" y="0"/>
+                      <a:ext cx="5733415" cy="4096385"/>
+                    </a:xfrm>
+                    <a:prstGeom prst="rect">
+                      <a:avLst/>
+                    </a:prstGeom>
+                  </pic:spPr>
+                </pic:pic>
+              </a:graphicData>
+            </a:graphic>
+          </wp:inline>
+        </w:drawing>
+      </w:r>
+    </w:p>
+    <w:p>
+      <w:pPr>
+        <w:jc w:val="both"/>
+        <w:rPr>
+          <w:rFonts w:ascii="Times New Roman" w:eastAsia="Times New Roman" w:hAnsi="Times New Roman" w:cs="Times New Roman"/>
+          <w:sz w:val="24"/>
+          <w:szCs w:val="24"/>
+          <w:lang w:val="en-US" w:eastAsia="es-CO"/>
+        </w:rPr>
+      </w:pPr>
+    </w:p>
+    <w:p>
+      <w:pPr>
+        <w:jc w:val="both"/>
+        <w:rPr>
+          <w:rFonts w:ascii="Times New Roman" w:eastAsia="Times New Roman" w:hAnsi="Times New Roman" w:cs="Times New Roman"/>
+          <w:sz w:val="24"/>
+          <w:szCs w:val="24"/>
+          <w:lang w:val="en-US" w:eastAsia="es-CO"/>
+        </w:rPr>
+      </w:pPr>
+      <w:r>
+        <w:rPr>
+          <w:rFonts w:ascii="Times New Roman" w:eastAsia="Times New Roman" w:hAnsi="Times New Roman" w:cs="Times New Roman"/>
+          <w:sz w:val="24"/>
+          <w:szCs w:val="24"/>
+          <w:lang w:val="en-US" w:eastAsia="es-CO"/>
+        </w:rPr>
+        <w:t>Finally, after many changes pylint isn’t issues:</w:t>
+      </w:r>
+    </w:p>
+    <w:p>
+      <w:pPr>
+        <w:jc w:val="both"/>
+        <w:rPr>
+          <w:rFonts w:ascii="Times New Roman" w:eastAsia="Times New Roman" w:hAnsi="Times New Roman" w:cs="Times New Roman"/>
+          <w:sz w:val="24"/>
+          <w:szCs w:val="24"/>
+          <w:lang w:val="en-US" w:eastAsia="es-CO"/>
+        </w:rPr>
+      </w:pPr>
+      <w:r>
+        <w:rPr>
+          <w:rFonts w:ascii="Times New Roman" w:eastAsia="Times New Roman" w:hAnsi="Times New Roman" w:cs="Times New Roman"/>
+          <w:sz w:val="24"/>
+          <w:szCs w:val="24"/>
+          <w:lang w:val="en-US" w:eastAsia="es-CO"/>
+        </w:rPr>
+        <w:lastRenderedPageBreak/>
+        <w:drawing>
+          <wp:inline distT="0" distB="0" distL="0" distR="0" wp14:anchorId="18C2B18D" wp14:editId="472BD3AD">
+            <wp:extent cx="5733415" cy="819785"/>
+            <wp:effectExtent l="0" t="0" r="635" b="0"/>
+            <wp:docPr id="551434723" name="Imagen 1"/>
+            <wp:cNvGraphicFramePr>
+              <a:graphicFrameLocks xmlns:a="http://schemas.openxmlformats.org/drawingml/2006/main" noChangeAspect="1"/>
+            </wp:cNvGraphicFramePr>
+            <a:graphic xmlns:a="http://schemas.openxmlformats.org/drawingml/2006/main">
+              <a:graphicData uri="http://schemas.openxmlformats.org/drawingml/2006/picture">
+                <pic:pic xmlns:pic="http://schemas.openxmlformats.org/drawingml/2006/picture">
+                  <pic:nvPicPr>
+                    <pic:cNvPr id="551434723" name=""/>
+                    <pic:cNvPicPr/>
+                  </pic:nvPicPr>
+                  <pic:blipFill>
+                    <a:blip r:embed="rId34"/>
+                    <a:stretch>
+                      <a:fillRect/>
+                    </a:stretch>
+                  </pic:blipFill>
+                  <pic:spPr>
+                    <a:xfrm>
+                      <a:off x="0" y="0"/>
+                      <a:ext cx="5733415" cy="819785"/>
+                    </a:xfrm>
+                    <a:prstGeom prst="rect">
+                      <a:avLst/>
+                    </a:prstGeom>
+                  </pic:spPr>
+                </pic:pic>
+              </a:graphicData>
+            </a:graphic>
+          </wp:inline>
+        </w:drawing>
+      </w:r>
+    </w:p>
+    <w:p>
+      <w:pPr>
+        <w:jc w:val="both"/>
+        <w:rPr>
+          <w:rFonts w:ascii="Times New Roman" w:eastAsia="Times New Roman" w:hAnsi="Times New Roman" w:cs="Times New Roman"/>
+          <w:sz w:val="24"/>
+          <w:szCs w:val="24"/>
+          <w:lang w:val="en-US" w:eastAsia="es-CO"/>
+        </w:rPr>
+      </w:pPr>
+    </w:p>
+    <w:p>
+      <w:pPr>
+        <w:jc w:val="both"/>
+        <w:rPr>
+          <w:rFonts w:ascii="Times New Roman" w:eastAsia="Times New Roman" w:hAnsi="Times New Roman" w:cs="Times New Roman"/>
+          <w:sz w:val="24"/>
+          <w:szCs w:val="24"/>
+          <w:lang w:val="en-US" w:eastAsia="es-CO"/>
+        </w:rPr>
+      </w:pPr>
+      <w:r>
+        <w:rPr>
+          <w:rFonts w:ascii="Times New Roman" w:eastAsia="Times New Roman" w:hAnsi="Times New Roman" w:cs="Times New Roman"/>
+          <w:sz w:val="24"/>
+          <w:szCs w:val="24"/>
+          <w:lang w:val="en-US" w:eastAsia="es-CO"/>
+        </w:rPr>
+        <w:t>As change part of t</w:t>
+      </w:r>
+      <w:r>
+        <w:rPr>
+          <w:rFonts w:ascii="Times New Roman" w:eastAsia="Times New Roman" w:hAnsi="Times New Roman" w:cs="Times New Roman"/>
+          <w:sz w:val="24"/>
+          <w:szCs w:val="24"/>
+          <w:lang w:val="en-US" w:eastAsia="es-CO"/>
+        </w:rPr>
+        <w:t>he code, rerun the tests and adjust problems that appear, and finally run all test successfully and the coverage is ok</w:t>
+      </w:r>
+    </w:p>
+    <w:p>
+      <w:pPr>
+        <w:jc w:val="both"/>
+        <w:rPr>
+          <w:rFonts w:ascii="Times New Roman" w:eastAsia="Times New Roman" w:hAnsi="Times New Roman" w:cs="Times New Roman"/>
+          <w:sz w:val="24"/>
+          <w:szCs w:val="24"/>
+          <w:lang w:val="en-US" w:eastAsia="es-CO"/>
+        </w:rPr>
+      </w:pPr>
+      <w:r>
+        <w:rPr>
+          <w:rFonts w:ascii="Times New Roman" w:eastAsia="Times New Roman" w:hAnsi="Times New Roman" w:cs="Times New Roman"/>
+          <w:sz w:val="24"/>
+          <w:szCs w:val="24"/>
+          <w:lang w:val="en-US" w:eastAsia="es-CO"/>
+        </w:rPr>
+        <w:drawing>
+          <wp:inline distT="0" distB="0" distL="0" distR="0" wp14:anchorId="5DFDB15F" wp14:editId="104E3E57">
+            <wp:extent cx="5733415" cy="1325880"/>
+            <wp:effectExtent l="0" t="0" r="635" b="7620"/>
+            <wp:docPr id="103717663" name="Imagen 1"/>
+            <wp:cNvGraphicFramePr>
+              <a:graphicFrameLocks xmlns:a="http://schemas.openxmlformats.org/drawingml/2006/main" noChangeAspect="1"/>
+            </wp:cNvGraphicFramePr>
+            <a:graphic xmlns:a="http://schemas.openxmlformats.org/drawingml/2006/main">
+              <a:graphicData uri="http://schemas.openxmlformats.org/drawingml/2006/picture">
+                <pic:pic xmlns:pic="http://schemas.openxmlformats.org/drawingml/2006/picture">
+                  <pic:nvPicPr>
+                    <pic:cNvPr id="103717663" name=""/>
+                    <pic:cNvPicPr/>
+                  </pic:nvPicPr>
+                  <pic:blipFill>
+                    <a:blip r:embed="rId35"/>
+                    <a:stretch>
+                      <a:fillRect/>
+                    </a:stretch>
+                  </pic:blipFill>
+                  <pic:spPr>
+                    <a:xfrm>
+                      <a:off x="0" y="0"/>
+                      <a:ext cx="5733415" cy="1325880"/>
+                    </a:xfrm>
+                    <a:prstGeom prst="rect">
+                      <a:avLst/>
+                    </a:prstGeom>
+                  </pic:spPr>
+                </pic:pic>
+              </a:graphicData>
+            </a:graphic>
+          </wp:inline>
+        </w:drawing>
+      </w:r>
+    </w:p>
+    <w:p>
+      <w:pPr>
+        <w:jc w:val="both"/>
+        <w:rPr>
+          <w:rFonts w:ascii="Times New Roman" w:eastAsia="Times New Roman" w:hAnsi="Times New Roman" w:cs="Times New Roman"/>
+          <w:sz w:val="24"/>
+          <w:szCs w:val="24"/>
+          <w:lang w:val="en-US" w:eastAsia="es-CO"/>
+        </w:rPr>
+      </w:pPr>
+    </w:p>
+    <w:p>
+      <w:pPr>
+        <w:jc w:val="both"/>
+        <w:rPr>
+          <w:rFonts w:ascii="Times New Roman" w:eastAsia="Times New Roman" w:hAnsi="Times New Roman" w:cs="Times New Roman"/>
+          <w:sz w:val="24"/>
+          <w:szCs w:val="24"/>
+          <w:lang w:val="en-US" w:eastAsia="es-CO"/>
+        </w:rPr>
+      </w:pPr>
+      <w:r>
+        <w:rPr>
+          <w:rFonts w:ascii="Times New Roman" w:eastAsia="Times New Roman" w:hAnsi="Times New Roman" w:cs="Times New Roman"/>
+          <w:sz w:val="24"/>
+          <w:szCs w:val="24"/>
+          <w:lang w:val="en-US" w:eastAsia="es-CO"/>
+        </w:rPr>
+        <w:drawing>
+          <wp:inline distT="0" distB="0" distL="0" distR="0" wp14:anchorId="18497791" wp14:editId="16F4316A">
+            <wp:extent cx="5733415" cy="2287270"/>
+            <wp:effectExtent l="0" t="0" r="635" b="0"/>
+            <wp:docPr id="574184085" name="Imagen 1" descr="Captura de pantalla de computadora&#10;&#10;El contenido generado por IA puede ser incorrecto."/>
+            <wp:cNvGraphicFramePr>
+              <a:graphicFrameLocks xmlns:a="http://schemas.openxmlformats.org/drawingml/2006/main" noChangeAspect="1"/>
+            </wp:cNvGraphicFramePr>
+            <a:graphic xmlns:a="http://schemas.openxmlformats.org/drawingml/2006/main">
+              <a:graphicData uri="http://schemas.openxmlformats.org/drawingml/2006/picture">
+                <pic:pic xmlns:pic="http://schemas.openxmlformats.org/drawingml/2006/picture">
+                  <pic:nvPicPr>
+                    <pic:cNvPr id="574184085" name="Imagen 1" descr="Captura de pantalla de computadora&#10;&#10;El contenido generado por IA puede ser incorrecto."/>
+                    <pic:cNvPicPr/>
+                  </pic:nvPicPr>
+                  <pic:blipFill>
+                    <a:blip r:embed="rId36"/>
+                    <a:stretch>
+                      <a:fillRect/>
+                    </a:stretch>
+                  </pic:blipFill>
+                  <pic:spPr>
+                    <a:xfrm>
+                      <a:off x="0" y="0"/>
+                      <a:ext cx="5733415" cy="2287270"/>
+                    </a:xfrm>
+                    <a:prstGeom prst="rect">
+                      <a:avLst/>
+                    </a:prstGeom>
+                  </pic:spPr>
+                </pic:pic>
+              </a:graphicData>
+            </a:graphic>
+          </wp:inline>
+        </w:drawing>
+      </w:r>
+    </w:p>
+    <w:p>
+      <w:pPr>
+        <w:jc w:val="both"/>
+        <w:rPr>
+          <w:rFonts w:ascii="Times New Roman" w:eastAsia="Times New Roman" w:hAnsi="Times New Roman" w:cs="Times New Roman"/>
+          <w:sz w:val="24"/>
+          <w:szCs w:val="24"/>
+          <w:lang w:val="en-US" w:eastAsia="es-CO"/>
+        </w:rPr>
+      </w:pPr>
+    </w:p>
+    <w:p>
+      <w:pPr>
+        <w:jc w:val="both"/>
+        <w:rPr>
+          <w:rFonts w:ascii="Times New Roman" w:eastAsia="Times New Roman" w:hAnsi="Times New Roman" w:cs="Times New Roman"/>
+          <w:sz w:val="24"/>
+          <w:szCs w:val="24"/>
+          <w:lang w:val="en-US" w:eastAsia="es-CO"/>
+        </w:rPr>
+      </w:pPr>
+      <w:r>
+        <w:rPr>
+          <w:rFonts w:ascii="Times New Roman" w:eastAsia="Times New Roman" w:hAnsi="Times New Roman" w:cs="Times New Roman"/>
+          <w:sz w:val="24"/>
+          <w:szCs w:val="24"/>
+          <w:lang w:val="en-US" w:eastAsia="es-CO"/>
+        </w:rPr>
+        <w:t>And execute the program</w:t>
+      </w:r>
+    </w:p>
+    <w:p>
+      <w:pPr>
+        <w:jc w:val="both"/>
+        <w:rPr>
+          <w:rFonts w:ascii="Times New Roman" w:eastAsia="Times New Roman" w:hAnsi="Times New Roman" w:cs="Times New Roman"/>
+          <w:sz w:val="24"/>
+          <w:szCs w:val="24"/>
+          <w:lang w:val="en-US" w:eastAsia="es-CO"/>
+        </w:rPr>
+      </w:pPr>
+      <w:r>
+        <w:rPr>
+          <w:rFonts w:ascii="Times New Roman" w:eastAsia="Times New Roman" w:hAnsi="Times New Roman" w:cs="Times New Roman"/>
+          <w:sz w:val="24"/>
+          <w:szCs w:val="24"/>
+          <w:lang w:val="en-US" w:eastAsia="es-CO"/>
+        </w:rPr>
+        <w:drawing>
+          <wp:inline distT="0" distB="0" distL="0" distR="0" wp14:anchorId="5E830682" wp14:editId="499B3843">
+            <wp:extent cx="5733415" cy="2407920"/>
+            <wp:effectExtent l="0" t="0" r="635" b="0"/>
+            <wp:docPr id="1141687884" name="Imagen 1"/>
+            <wp:cNvGraphicFramePr>
+              <a:graphicFrameLocks xmlns:a="http://schemas.openxmlformats.org/drawingml/2006/main" noChangeAspect="1"/>
+            </wp:cNvGraphicFramePr>
+            <a:graphic xmlns:a="http://schemas.openxmlformats.org/drawingml/2006/main">
+              <a:graphicData uri="http://schemas.openxmlformats.org/drawingml/2006/picture">
+                <pic:pic xmlns:pic="http://schemas.openxmlformats.org/drawingml/2006/picture">
+                  <pic:nvPicPr>
+                    <pic:cNvPr id="1141687884" name=""/>
+                    <pic:cNvPicPr/>
+                  </pic:nvPicPr>
+                  <pic:blipFill>
+                    <a:blip r:embed="rId37"/>
+                    <a:stretch>
+                      <a:fillRect/>
+                    </a:stretch>
+                  </pic:blipFill>
+                  <pic:spPr>
+                    <a:xfrm>
+                      <a:off x="0" y="0"/>
+                      <a:ext cx="5733415" cy="2407920"/>
+                    </a:xfrm>
+                    <a:prstGeom prst="rect">
+                      <a:avLst/>
+                    </a:prstGeom>
+                  </pic:spPr>
+                </pic:pic>
+              </a:graphicData>
+            </a:graphic>
+          </wp:inline>
+        </w:drawing>
+      </w:r>
+    </w:p>
+    <w:p>
+      <w:pPr>
+        <w:jc w:val="both"/>
+        <w:rPr>
+          <w:rFonts w:ascii="Times New Roman" w:eastAsia="Times New Roman" w:hAnsi="Times New Roman" w:cs="Times New Roman"/>
+          <w:sz w:val="24"/>
+          <w:szCs w:val="24"/>
+          <w:lang w:val="en-US" w:eastAsia="es-CO"/>
+        </w:rPr>
+      </w:pPr>
+    </w:p>
+    <w:p>
+      <w:pPr>
+        <w:jc w:val="both"/>
+        <w:rPr>
+          <w:rFonts w:ascii="Times New Roman" w:eastAsia="Times New Roman" w:hAnsi="Times New Roman" w:cs="Times New Roman"/>
+          <w:sz w:val="24"/>
+          <w:szCs w:val="24"/>
+          <w:lang w:val="en-US" w:eastAsia="es-CO"/>
+        </w:rPr>
+      </w:pPr>
+    </w:p>
+    <w:p>
+      <w:pPr>
+        <w:jc w:val="both"/>
+        <w:rPr>
+          <w:rFonts w:ascii="Times New Roman" w:eastAsia="Times New Roman" w:hAnsi="Times New Roman" w:cs="Times New Roman"/>
+          <w:sz w:val="24"/>
+          <w:szCs w:val="24"/>
+          <w:lang w:val="en-US" w:eastAsia="es-CO"/>
+        </w:rPr>
+      </w:pPr>
+    </w:p>
+    <w:p>
+      <w:pPr>
+        <w:pStyle w:val="Prrafodelista"/>
+        <w:numPr>
+          <w:ilvl w:val="0"/>
+          <w:numId w:val="17"/>
+        </w:numPr>
+        <w:jc w:val="both"/>
+        <w:rPr>
+          <w:rFonts w:ascii="Times New Roman" w:eastAsia="Constantia" w:hAnsi="Times New Roman" w:cs="Times New Roman"/>
+          <w:color w:val="007789"/>
+          <w:sz w:val="28"/>
+          <w:szCs w:val="28"/>
+          <w:lang w:val="es-ES_tradnl"/>
+        </w:rPr>
+      </w:pPr>
+      <w:r>
+        <w:rPr>
+          <w:rFonts w:ascii="Times New Roman" w:eastAsia="Constantia" w:hAnsi="Times New Roman" w:cs="Times New Roman"/>
+          <w:color w:val="007789"/>
+          <w:sz w:val="28"/>
+          <w:szCs w:val="28"/>
+          <w:lang w:val="es-ES_tradnl"/>
+        </w:rPr>
+        <w:lastRenderedPageBreak/>
+        <w:t>Flake8</w:t>
+      </w:r>
+    </w:p>
+    <w:p>
+      <w:pPr>
+        <w:jc w:val="both"/>
+        <w:rPr>
+          <w:rFonts w:ascii="Times New Roman" w:eastAsia="Constantia" w:hAnsi="Times New Roman" w:cs="Times New Roman"/>
+          <w:color w:val="007789"/>
+          <w:sz w:val="28"/>
+          <w:szCs w:val="28"/>
+          <w:lang w:val="es-ES_tradnl"/>
+        </w:rPr>
+      </w:pPr>
+    </w:p>
+    <w:p>
+      <w:pPr>
+        <w:jc w:val="both"/>
+        <w:rPr>
+          <w:rFonts w:ascii="Times New Roman" w:eastAsia="Constantia" w:hAnsi="Times New Roman" w:cs="Times New Roman"/>
+          <w:color w:val="007789"/>
+          <w:sz w:val="28"/>
+          <w:szCs w:val="28"/>
+          <w:lang w:val="es-ES_tradnl"/>
+        </w:rPr>
+      </w:pPr>
+      <w:r>
+        <w:rPr>
+          <w:rFonts w:ascii="Times New Roman" w:eastAsia="Constantia" w:hAnsi="Times New Roman" w:cs="Times New Roman"/>
+          <w:color w:val="007789"/>
+          <w:sz w:val="28"/>
+          <w:szCs w:val="28"/>
+          <w:lang w:val="es-ES_tradnl"/>
+        </w:rPr>
+        <w:drawing>
+          <wp:inline distT="0" distB="0" distL="0" distR="0" wp14:anchorId="46B7995D" wp14:editId="116CEAD8">
+            <wp:extent cx="5733415" cy="4088765"/>
+            <wp:effectExtent l="0" t="0" r="635" b="6985"/>
+            <wp:docPr id="1057995300" name="Imagen 1"/>
+            <wp:cNvGraphicFramePr>
+              <a:graphicFrameLocks xmlns:a="http://schemas.openxmlformats.org/drawingml/2006/main" noChangeAspect="1"/>
+            </wp:cNvGraphicFramePr>
+            <a:graphic xmlns:a="http://schemas.openxmlformats.org/drawingml/2006/main">
+              <a:graphicData uri="http://schemas.openxmlformats.org/drawingml/2006/picture">
+                <pic:pic xmlns:pic="http://schemas.openxmlformats.org/drawingml/2006/picture">
+                  <pic:nvPicPr>
+                    <pic:cNvPr id="1057995300" name=""/>
+                    <pic:cNvPicPr/>
+                  </pic:nvPicPr>
+                  <pic:blipFill>
+                    <a:blip r:embed="rId38"/>
+                    <a:stretch>
+                      <a:fillRect/>
+                    </a:stretch>
+                  </pic:blipFill>
+                  <pic:spPr>
+                    <a:xfrm>
+                      <a:off x="0" y="0"/>
+                      <a:ext cx="5733415" cy="4088765"/>
+                    </a:xfrm>
+                    <a:prstGeom prst="rect">
+                      <a:avLst/>
+                    </a:prstGeom>
+                  </pic:spPr>
+                </pic:pic>
+              </a:graphicData>
+            </a:graphic>
+          </wp:inline>
+        </w:drawing>
+      </w:r>
+    </w:p>
+    <w:p>
+      <w:pPr>
+        <w:jc w:val="both"/>
+        <w:rPr>
+          <w:rFonts w:ascii="Times New Roman" w:eastAsia="Constantia" w:hAnsi="Times New Roman" w:cs="Times New Roman"/>
+          <w:color w:val="007789"/>
+          <w:sz w:val="28"/>
+          <w:szCs w:val="28"/>
+          <w:lang w:val="es-ES_tradnl"/>
+        </w:rPr>
+      </w:pPr>
+    </w:p>
+    <w:p>
+      <w:pPr>
+        <w:jc w:val="both"/>
+        <w:rPr>
+          <w:rFonts w:ascii="Times New Roman" w:eastAsia="Constantia" w:hAnsi="Times New Roman" w:cs="Times New Roman"/>
+          <w:color w:val="007789"/>
+          <w:sz w:val="28"/>
+          <w:szCs w:val="28"/>
+          <w:lang w:val="en-US"/>
+        </w:rPr>
+      </w:pPr>
+      <w:r>
+        <w:rPr>
+          <w:rFonts w:ascii="Times New Roman" w:eastAsia="Times New Roman" w:hAnsi="Times New Roman" w:cs="Times New Roman"/>
+          <w:sz w:val="24"/>
+          <w:szCs w:val="24"/>
+          <w:lang w:val="en-US" w:eastAsia="es-CO"/>
+        </w:rPr>
+        <w:t>Check and fix the Flake8 issues, and corroborate that function is executing correctly.</w:t>
+      </w:r>
+    </w:p>
+    <w:p>
+      <w:pPr>
+        <w:jc w:val="both"/>
+        <w:rPr>
+          <w:rFonts w:ascii="Times New Roman" w:eastAsia="Constantia" w:hAnsi="Times New Roman" w:cs="Times New Roman"/>
+          <w:color w:val="007789"/>
+          <w:sz w:val="28"/>
+          <w:szCs w:val="28"/>
+          <w:lang w:val="en-US"/>
+        </w:rPr>
+      </w:pPr>
+    </w:p>
+    <w:p>
+      <w:pPr>
+        <w:jc w:val="both"/>
+        <w:rPr>
+          <w:rFonts w:ascii="Constantia" w:eastAsia="Constantia" w:hAnsi="Constantia" w:cs="Constantia"/>
+          <w:color w:val="007789"/>
+          <w:sz w:val="32"/>
+          <w:szCs w:val="32"/>
+          <w:lang w:val="en-US"/>
+        </w:rPr>
+      </w:pPr>
+      <w:r>
+        <w:rPr>
+          <w:rFonts w:ascii="Constantia" w:eastAsia="Constantia" w:hAnsi="Constantia" w:cs="Constantia"/>
+          <w:color w:val="007789"/>
+          <w:sz w:val="32"/>
+          <w:szCs w:val="32"/>
+          <w:lang w:val="en-US"/>
+        </w:rPr>
+        <w:drawing>
+          <wp:inline distT="0" distB="0" distL="0" distR="0" wp14:anchorId="4FFB08A1" wp14:editId="2FAE1E41">
+            <wp:extent cx="5733415" cy="708025"/>
+            <wp:effectExtent l="0" t="0" r="635" b="0"/>
+            <wp:docPr id="1558136617" name="Imagen 1"/>
+            <wp:cNvGraphicFramePr>
+              <a:graphicFrameLocks xmlns:a="http://schemas.openxmlformats.org/drawingml/2006/main" noChangeAspect="1"/>
+            </wp:cNvGraphicFramePr>
+            <a:graphic xmlns:a="http://schemas.openxmlformats.org/drawingml/2006/main">
+              <a:graphicData uri="http://schemas.openxmlformats.org/drawingml/2006/picture">
+                <pic:pic xmlns:pic="http://schemas.openxmlformats.org/drawingml/2006/picture">
+                  <pic:nvPicPr>
+                    <pic:cNvPr id="1558136617" name=""/>
+                    <pic:cNvPicPr/>
+                  </pic:nvPicPr>
+                  <pic:blipFill>
+                    <a:blip r:embed="rId39"/>
+                    <a:stretch>
+                      <a:fillRect/>
+                    </a:stretch>
+                  </pic:blipFill>
+                  <pic:spPr>
+                    <a:xfrm>
+                      <a:off x="0" y="0"/>
+                      <a:ext cx="5733415" cy="708025"/>
+                    </a:xfrm>
+                    <a:prstGeom prst="rect">
+                      <a:avLst/>
+                    </a:prstGeom>
+                  </pic:spPr>
+                </pic:pic>
+              </a:graphicData>
+            </a:graphic>
+          </wp:inline>
+        </w:drawing>
+      </w:r>
+    </w:p>
+    <w:p>
+      <w:pPr>
+        <w:jc w:val="both"/>
+        <w:rPr>
+          <w:rFonts w:ascii="Constantia" w:eastAsia="Constantia" w:hAnsi="Constantia" w:cs="Constantia"/>
+          <w:color w:val="007789"/>
+          <w:sz w:val="32"/>
+          <w:szCs w:val="32"/>
+          <w:lang w:val="en-US"/>
+        </w:rPr>
+      </w:pPr>
+    </w:p>
+    <w:p>
+      <w:pPr>
+        <w:jc w:val="both"/>
+        <w:rPr>
+          <w:rFonts w:ascii="Constantia" w:eastAsia="Constantia" w:hAnsi="Constantia" w:cs="Constantia"/>
+          <w:color w:val="007789"/>
+          <w:sz w:val="32"/>
+          <w:szCs w:val="32"/>
+          <w:u w:val="single"/>
+          <w:lang w:val="en-US"/>
+        </w:rPr>
+      </w:pPr>
+      <w:r>
+        <w:rPr>
+          <w:rFonts w:ascii="Times New Roman" w:eastAsia="Times New Roman" w:hAnsi="Times New Roman" w:cs="Times New Roman"/>
+          <w:sz w:val="24"/>
+          <w:szCs w:val="24"/>
+          <w:lang w:val="en-US" w:eastAsia="es-CO"/>
+        </w:rPr>
+        <w:t>Pylint preserves the successful report</w:t>
+      </w:r>
+    </w:p>
+    <w:p>
+      <w:pPr>
+        <w:jc w:val="both"/>
+        <w:rPr>
+          <w:rFonts w:ascii="Constantia" w:eastAsia="Constantia" w:hAnsi="Constantia" w:cs="Constantia"/>
+          <w:color w:val="007789"/>
+          <w:sz w:val="32"/>
+          <w:szCs w:val="32"/>
+          <w:lang w:val="en-US"/>
+        </w:rPr>
+      </w:pPr>
+    </w:p>
+    <w:p>
+      <w:pPr>
+        <w:jc w:val="both"/>
+        <w:rPr>
+          <w:rFonts w:ascii="Constantia" w:eastAsia="Constantia" w:hAnsi="Constantia" w:cs="Constantia"/>
+          <w:color w:val="007789"/>
+          <w:sz w:val="32"/>
+          <w:szCs w:val="32"/>
+          <w:lang w:val="en-US"/>
+        </w:rPr>
+      </w:pPr>
+      <w:r>
+        <w:rPr>
+          <w:rFonts w:ascii="Constantia" w:eastAsia="Constantia" w:hAnsi="Constantia" w:cs="Constantia"/>
+          <w:color w:val="007789"/>
+          <w:sz w:val="32"/>
+          <w:szCs w:val="32"/>
+          <w:lang w:val="en-US"/>
+        </w:rPr>
+        <w:drawing>
+          <wp:inline distT="0" distB="0" distL="0" distR="0" wp14:anchorId="413AE972" wp14:editId="1869FB2B">
+            <wp:extent cx="5733415" cy="687070"/>
+            <wp:effectExtent l="0" t="0" r="635" b="0"/>
+            <wp:docPr id="2069397748" name="Imagen 1"/>
+            <wp:cNvGraphicFramePr>
+              <a:graphicFrameLocks xmlns:a="http://schemas.openxmlformats.org/drawingml/2006/main" noChangeAspect="1"/>
+            </wp:cNvGraphicFramePr>
+            <a:graphic xmlns:a="http://schemas.openxmlformats.org/drawingml/2006/main">
+              <a:graphicData uri="http://schemas.openxmlformats.org/drawingml/2006/picture">
+                <pic:pic xmlns:pic="http://schemas.openxmlformats.org/drawingml/2006/picture">
+                  <pic:nvPicPr>
+                    <pic:cNvPr id="2069397748" name=""/>
+                    <pic:cNvPicPr/>
+                  </pic:nvPicPr>
+                  <pic:blipFill>
+                    <a:blip r:embed="rId40"/>
+                    <a:stretch>
+                      <a:fillRect/>
+                    </a:stretch>
+                  </pic:blipFill>
+                  <pic:spPr>
+                    <a:xfrm>
+                      <a:off x="0" y="0"/>
+                      <a:ext cx="5733415" cy="687070"/>
+                    </a:xfrm>
+                    <a:prstGeom prst="rect">
+                      <a:avLst/>
+                    </a:prstGeom>
+                  </pic:spPr>
+                </pic:pic>
+              </a:graphicData>
+            </a:graphic>
+          </wp:inline>
+        </w:drawing>
+      </w:r>
+    </w:p>
+    <w:p>
+      <w:pPr>
+        <w:jc w:val="both"/>
+        <w:rPr>
+          <w:rFonts w:ascii="Constantia" w:eastAsia="Constantia" w:hAnsi="Constantia" w:cs="Constantia"/>
+          <w:color w:val="007789"/>
+          <w:sz w:val="32"/>
+          <w:szCs w:val="32"/>
+          <w:lang w:val="en-US"/>
+        </w:rPr>
+      </w:pPr>
+    </w:p>
+    <w:p>
+      <w:pPr>
+        <w:jc w:val="both"/>
+        <w:rPr>
+          <w:rFonts w:ascii="Constantia" w:eastAsia="Constantia" w:hAnsi="Constantia" w:cs="Constantia"/>
+          <w:color w:val="007789"/>
+          <w:sz w:val="32"/>
+          <w:szCs w:val="32"/>
+          <w:u w:val="single"/>
+          <w:lang w:val="en-US"/>
+        </w:rPr>
+      </w:pPr>
+      <w:r>
+        <w:rPr>
+          <w:rFonts w:ascii="Times New Roman" w:eastAsia="Times New Roman" w:hAnsi="Times New Roman" w:cs="Times New Roman"/>
+          <w:sz w:val="24"/>
+          <w:szCs w:val="24"/>
+          <w:lang w:val="en-US" w:eastAsia="es-CO"/>
+        </w:rPr>
+        <w:t>The program is executed successfully</w:t>
+      </w:r>
+    </w:p>
+    <w:p>
+      <w:pPr>
+        <w:jc w:val="both"/>
+        <w:rPr>
+          <w:rFonts w:ascii="Constantia" w:eastAsia="Constantia" w:hAnsi="Constantia" w:cs="Constantia"/>
+          <w:color w:val="007789"/>
+          <w:sz w:val="32"/>
+          <w:szCs w:val="32"/>
+          <w:lang w:val="en-US"/>
+        </w:rPr>
+      </w:pPr>
+    </w:p>
+    <w:p>
+      <w:pPr>
+        <w:jc w:val="both"/>
+        <w:rPr>
+          <w:rFonts w:ascii="Constantia" w:eastAsia="Constantia" w:hAnsi="Constantia" w:cs="Constantia"/>
+          <w:color w:val="007789"/>
+          <w:sz w:val="32"/>
+          <w:szCs w:val="32"/>
+          <w:lang w:val="en-US"/>
+        </w:rPr>
+      </w:pPr>
+    </w:p>
+    <w:p>
+      <w:pPr>
+        <w:jc w:val="both"/>
+        <w:rPr>
+          <w:rFonts w:ascii="Constantia" w:eastAsia="Constantia" w:hAnsi="Constantia" w:cs="Constantia"/>
+          <w:color w:val="007789"/>
+          <w:sz w:val="32"/>
+          <w:szCs w:val="32"/>
+          <w:lang w:val="en-US"/>
+        </w:rPr>
+      </w:pPr>
+      <w:r>
+        <w:rPr>
+          <w:rFonts w:ascii="Constantia" w:eastAsia="Constantia" w:hAnsi="Constantia" w:cs="Constantia"/>
+          <w:color w:val="007789"/>
+          <w:sz w:val="32"/>
+          <w:szCs w:val="32"/>
+          <w:lang w:val="en-US"/>
+        </w:rPr>
+        <w:lastRenderedPageBreak/>
+        <w:drawing>
+          <wp:inline distT="0" distB="0" distL="0" distR="0" wp14:anchorId="6C504E68" wp14:editId="7F300CC3">
+            <wp:extent cx="5733415" cy="2522220"/>
+            <wp:effectExtent l="0" t="0" r="635" b="0"/>
+            <wp:docPr id="1410327988" name="Imagen 1" descr="Texto&#10;&#10;El contenido generado por IA puede ser incorrecto."/>
+            <wp:cNvGraphicFramePr>
+              <a:graphicFrameLocks xmlns:a="http://schemas.openxmlformats.org/drawingml/2006/main" noChangeAspect="1"/>
+            </wp:cNvGraphicFramePr>
+            <a:graphic xmlns:a="http://schemas.openxmlformats.org/drawingml/2006/main">
+              <a:graphicData uri="http://schemas.openxmlformats.org/drawingml/2006/picture">
+                <pic:pic xmlns:pic="http://schemas.openxmlformats.org/drawingml/2006/picture">
+                  <pic:nvPicPr>
+                    <pic:cNvPr id="1410327988" name="Imagen 1" descr="Texto&#10;&#10;El contenido generado por IA puede ser incorrecto."/>
+                    <pic:cNvPicPr/>
+                  </pic:nvPicPr>
+                  <pic:blipFill>
+                    <a:blip r:embed="rId41"/>
+                    <a:stretch>
+                      <a:fillRect/>
+                    </a:stretch>
+                  </pic:blipFill>
+                  <pic:spPr>
+                    <a:xfrm>
+                      <a:off x="0" y="0"/>
+                      <a:ext cx="5733415" cy="2522220"/>
+                    </a:xfrm>
+                    <a:prstGeom prst="rect">
+                      <a:avLst/>
+                    </a:prstGeom>
+                  </pic:spPr>
+                </pic:pic>
+              </a:graphicData>
+            </a:graphic>
+          </wp:inline>
+        </w:drawing>
+      </w:r>
+    </w:p>
+    <w:p>
+      <w:pPr>
+        <w:jc w:val="both"/>
+        <w:rPr>
+          <w:rFonts w:ascii="Constantia" w:eastAsia="Constantia" w:hAnsi="Constantia" w:cs="Constantia"/>
+          <w:color w:val="007789"/>
+          <w:sz w:val="32"/>
+          <w:szCs w:val="32"/>
+          <w:lang w:val="en-US"/>
+        </w:rPr>
+      </w:pPr>
+    </w:p>
+    <w:p>
+      <w:pPr>
+        <w:jc w:val="both"/>
+        <w:rPr>
+          <w:rFonts w:ascii="Constantia" w:eastAsia="Constantia" w:hAnsi="Constantia" w:cs="Constantia"/>
+          <w:color w:val="007789"/>
+          <w:sz w:val="32"/>
+          <w:szCs w:val="32"/>
+          <w:u w:val="single"/>
+          <w:lang w:val="en-US"/>
+        </w:rPr>
+      </w:pPr>
+      <w:r>
+        <w:rPr>
+          <w:rFonts w:ascii="Times New Roman" w:eastAsia="Times New Roman" w:hAnsi="Times New Roman" w:cs="Times New Roman"/>
+          <w:sz w:val="24"/>
+          <w:szCs w:val="24"/>
+          <w:lang w:val="en-US" w:eastAsia="es-CO"/>
+        </w:rPr>
+        <w:t>And Tests report all ok</w:t>
+      </w:r>
+    </w:p>
+    <w:p>
+      <w:pPr>
+        <w:jc w:val="both"/>
+        <w:rPr>
+          <w:rFonts w:ascii="Constantia" w:eastAsia="Constantia" w:hAnsi="Constantia" w:cs="Constantia"/>
+          <w:color w:val="007789"/>
+          <w:sz w:val="32"/>
+          <w:szCs w:val="32"/>
+          <w:lang w:val="en-US"/>
+        </w:rPr>
+      </w:pPr>
+    </w:p>
+    <w:p>
+      <w:pPr>
+        <w:jc w:val="both"/>
+        <w:rPr>
+          <w:rFonts w:ascii="Constantia" w:eastAsia="Constantia" w:hAnsi="Constantia" w:cs="Constantia"/>
+          <w:color w:val="007789"/>
+          <w:sz w:val="32"/>
+          <w:szCs w:val="32"/>
+          <w:lang w:val="en-US"/>
+        </w:rPr>
+      </w:pPr>
+      <w:r>
+        <w:rPr>
+          <w:rFonts w:ascii="Constantia" w:eastAsia="Constantia" w:hAnsi="Constantia" w:cs="Constantia"/>
+          <w:color w:val="007789"/>
+          <w:sz w:val="32"/>
+          <w:szCs w:val="32"/>
+          <w:lang w:val="en-US"/>
+        </w:rPr>
+        <w:drawing>
+          <wp:inline distT="0" distB="0" distL="0" distR="0" wp14:anchorId="6ADA07FD" wp14:editId="74086038">
+            <wp:extent cx="5733415" cy="635635"/>
+            <wp:effectExtent l="0" t="0" r="635" b="0"/>
+            <wp:docPr id="206787548" name="Imagen 1"/>
+            <wp:cNvGraphicFramePr>
+              <a:graphicFrameLocks xmlns:a="http://schemas.openxmlformats.org/drawingml/2006/main" noChangeAspect="1"/>
+            </wp:cNvGraphicFramePr>
+            <a:graphic xmlns:a="http://schemas.openxmlformats.org/drawingml/2006/main">
+              <a:graphicData uri="http://schemas.openxmlformats.org/drawingml/2006/picture">
+                <pic:pic xmlns:pic="http://schemas.openxmlformats.org/drawingml/2006/picture">
+                  <pic:nvPicPr>
+                    <pic:cNvPr id="206787548" name=""/>
+                    <pic:cNvPicPr/>
+                  </pic:nvPicPr>
+                  <pic:blipFill>
+                    <a:blip r:embed="rId42"/>
+                    <a:stretch>
+                      <a:fillRect/>
+                    </a:stretch>
+                  </pic:blipFill>
+                  <pic:spPr>
+                    <a:xfrm>
+                      <a:off x="0" y="0"/>
+                      <a:ext cx="5733415" cy="635635"/>
+                    </a:xfrm>
+                    <a:prstGeom prst="rect">
+                      <a:avLst/>
+                    </a:prstGeom>
+                  </pic:spPr>
+                </pic:pic>
+              </a:graphicData>
+            </a:graphic>
+          </wp:inline>
+        </w:drawing>
+      </w:r>
+    </w:p>
     <w:sectPr>
-      <w:headerReference w:type="default" r:id="rId13"/>
+      <w:headerReference w:type="default" r:id="rId43"/>
       <w:pgSz w:w="11909" w:h="16834"/>
       <w:pgMar w:top="1440" w:right="1440" w:bottom="1373" w:left="1440" w:header="720" w:footer="720" w:gutter="0"/>
       <w:pgNumType w:start="1"/>
@@ -5276,7 +8026,7 @@
   <w:style w:type="paragraph" w:default="1" w:styleId="Normal">
     <w:name w:val="Normal"/>
     <w:qFormat/>
-    <w:rsid w:val="00247DA5"/>
+    <w:rsid w:val="00D22DF6"/>
   </w:style>
   <w:style w:type="paragraph" w:styleId="Ttulo1">
     <w:name w:val="heading 1"/>

</xml_diff>